<commit_message>
adding word update analyse and fixing some script
</commit_message>
<xml_diff>
--- a/rapport_projetR.docx
+++ b/rapport_projetR.docx
@@ -10,6 +10,8 @@
           <w:lang w:val="fr-FR"/>
         </w:rPr>
       </w:pPr>
+      <w:bookmarkStart w:id="0" w:name="_Hlk122639320"/>
+      <w:bookmarkEnd w:id="0"/>
       <w:r>
         <w:rPr>
           <w:noProof/>
@@ -401,7 +403,7 @@
                                       <w:ind w:left="2761" w:right="2297"/>
                                       <w:jc w:val="center"/>
                                     </w:pPr>
-                                    <w:bookmarkStart w:id="0" w:name="_Hlk122437791"/>
+                                    <w:bookmarkStart w:id="1" w:name="_Hlk122437791"/>
                                     <w:r>
                                       <w:t>Analyse de d</w:t>
                                     </w:r>
@@ -409,7 +411,7 @@
                                       <w:t>onnées relatives aux personnes vaccinées contre la Covid-19</w:t>
                                     </w:r>
                                   </w:p>
-                                  <w:bookmarkEnd w:id="0"/>
+                                  <w:bookmarkEnd w:id="1"/>
                                   <w:p>
                                     <w:pPr>
                                       <w:jc w:val="center"/>
@@ -447,7 +449,7 @@
                                 <w:ind w:left="2761" w:right="2297"/>
                                 <w:jc w:val="center"/>
                               </w:pPr>
-                              <w:bookmarkStart w:id="1" w:name="_Hlk122437791"/>
+                              <w:bookmarkStart w:id="2" w:name="_Hlk122437791"/>
                               <w:r>
                                 <w:t>Analyse de d</w:t>
                               </w:r>
@@ -455,7 +457,7 @@
                                 <w:t>onnées relatives aux personnes vaccinées contre la Covid-19</w:t>
                               </w:r>
                             </w:p>
-                            <w:bookmarkEnd w:id="1"/>
+                            <w:bookmarkEnd w:id="2"/>
                             <w:p>
                               <w:pPr>
                                 <w:jc w:val="center"/>
@@ -531,7 +533,7 @@
                                 <w:txbxContent>
                                   <w:tbl>
                                     <w:tblPr>
-                                      <w:tblW w:w="5000" w:type="pct"/>
+                                      <w:tblW w:w="3244" w:type="pct"/>
                                       <w:tblCellMar>
                                         <w:left w:w="0" w:type="dxa"/>
                                         <w:right w:w="0" w:type="dxa"/>
@@ -540,15 +542,16 @@
                                       <w:tblDescription w:val="Informations de contact de la société"/>
                                     </w:tblPr>
                                     <w:tblGrid>
-                                      <w:gridCol w:w="2753"/>
-                                      <w:gridCol w:w="464"/>
-                                      <w:gridCol w:w="2763"/>
-                                      <w:gridCol w:w="464"/>
+                                      <w:gridCol w:w="2749"/>
+                                      <w:gridCol w:w="463"/>
                                       <w:gridCol w:w="2759"/>
                                     </w:tblGrid>
                                     <w:tr>
                                       <w:sdt>
                                         <w:sdtPr>
+                                          <w:rPr>
+                                            <w:lang w:val="fr-FR"/>
+                                          </w:rPr>
                                           <w:alias w:val="Adresse"/>
                                           <w:tag w:val=""/>
                                           <w:id w:val="-640814801"/>
@@ -559,7 +562,7 @@
                                         <w:sdtContent>
                                           <w:tc>
                                             <w:tcPr>
-                                              <w:tcW w:w="1496" w:type="pct"/>
+                                              <w:tcW w:w="2302" w:type="pct"/>
                                             </w:tcPr>
                                             <w:p>
                                               <w:pPr>
@@ -569,11 +572,32 @@
                                                 </w:rPr>
                                               </w:pPr>
                                               <w:r>
+                                                <w:rPr>
+                                                  <w:lang w:val="fr-FR"/>
+                                                </w:rPr>
                                                 <w:t>Doray Balassoupramanien</w:t>
                                               </w:r>
                                               <w:r>
+                                                <w:rPr>
+                                                  <w:lang w:val="fr-FR"/>
+                                                </w:rPr>
                                                 <w:br/>
-                                                <w:t>Lahoucine Iberdi</w:t>
+                                                <w:t xml:space="preserve">Lahoucine </w:t>
+                                              </w:r>
+                                              <w:proofErr w:type="spellStart"/>
+                                              <w:r>
+                                                <w:rPr>
+                                                  <w:lang w:val="fr-FR"/>
+                                                </w:rPr>
+                                                <w:t>Iberdi</w:t>
+                                              </w:r>
+                                              <w:proofErr w:type="spellEnd"/>
+                                              <w:r>
+                                                <w:rPr>
+                                                  <w:lang w:val="fr-FR"/>
+                                                </w:rPr>
+                                                <w:br/>
+                                                <w:t>Hicham ECHARIF</w:t>
                                               </w:r>
                                             </w:p>
                                           </w:tc>
@@ -581,7 +605,7 @@
                                       </w:sdt>
                                       <w:tc>
                                         <w:tcPr>
-                                          <w:tcW w:w="252" w:type="pct"/>
+                                          <w:tcW w:w="388" w:type="pct"/>
                                         </w:tcPr>
                                         <w:p>
                                           <w:pPr>
@@ -594,116 +618,13 @@
                                       </w:tc>
                                       <w:tc>
                                         <w:tcPr>
-                                          <w:tcW w:w="1501" w:type="pct"/>
+                                          <w:tcW w:w="2310" w:type="pct"/>
                                         </w:tcPr>
                                         <w:p>
                                           <w:pPr>
                                             <w:pStyle w:val="Coordonnes"/>
                                             <w:jc w:val="center"/>
                                           </w:pPr>
-                                          <w:r>
-                                            <w:t>Contact</w:t>
-                                          </w:r>
-                                          <w:r>
-                                            <w:t xml:space="preserve">. </w:t>
-                                          </w:r>
-                                        </w:p>
-                                        <w:p>
-                                          <w:pPr>
-                                            <w:pStyle w:val="Coordonnes"/>
-                                            <w:jc w:val="center"/>
-                                          </w:pPr>
-                                        </w:p>
-                                      </w:tc>
-                                      <w:tc>
-                                        <w:tcPr>
-                                          <w:tcW w:w="252" w:type="pct"/>
-                                        </w:tcPr>
-                                        <w:p>
-                                          <w:pPr>
-                                            <w:pStyle w:val="Coordonnes"/>
-                                          </w:pPr>
-                                        </w:p>
-                                      </w:tc>
-                                      <w:tc>
-                                        <w:tcPr>
-                                          <w:tcW w:w="1500" w:type="pct"/>
-                                        </w:tcPr>
-                                        <w:sdt>
-                                          <w:sdtPr>
-                                            <w:rPr>
-                                              <w:lang w:val="fr-FR"/>
-                                            </w:rPr>
-                                            <w:alias w:val="Adresse de messagerie"/>
-                                            <w:tag w:val=""/>
-                                            <w:id w:val="-1029019786"/>
-                                            <w:dataBinding w:prefixMappings="xmlns:ns0='http://schemas.microsoft.com/office/2006/coverPageProps' " w:xpath="/ns0:CoverPageProperties[1]/ns0:CompanyEmail[1]" w:storeItemID="{55AF091B-3C7A-41E3-B477-F2FDAA23CFDA}"/>
-                                            <w15:appearance w15:val="hidden"/>
-                                            <w:text/>
-                                          </w:sdtPr>
-                                          <w:sdtContent>
-                                            <w:p>
-                                              <w:pPr>
-                                                <w:pStyle w:val="Coordonnes"/>
-                                                <w:rPr>
-                                                  <w:lang w:val="fr-FR"/>
-                                                </w:rPr>
-                                              </w:pPr>
-                                              <w:r>
-                                                <w:rPr>
-                                                  <w:lang w:val="fr-FR"/>
-                                                </w:rPr>
-                                                <w:t xml:space="preserve">Mail. </w:t>
-                                              </w:r>
-                                              <w:r>
-                                                <w:rPr>
-                                                  <w:lang w:val="fr-FR"/>
-                                                </w:rPr>
-                                                <w:t xml:space="preserve">       </w:t>
-                                              </w:r>
-                                              <w:r>
-                                                <w:rPr>
-                                                  <w:lang w:val="fr-FR"/>
-                                                </w:rPr>
-                                                <w:t>d.balassoupramanien</w:t>
-                                              </w:r>
-                                            </w:p>
-                                          </w:sdtContent>
-                                        </w:sdt>
-                                        <w:p>
-                                          <w:pPr>
-                                            <w:pStyle w:val="Coordonnes"/>
-                                            <w:rPr>
-                                              <w:lang w:val="fr-FR"/>
-                                            </w:rPr>
-                                          </w:pPr>
-                                          <w:sdt>
-                                            <w:sdtPr>
-                                              <w:rPr>
-                                                <w:lang w:val="fr-FR"/>
-                                              </w:rPr>
-                                              <w:alias w:val="Adresse web"/>
-                                              <w:tag w:val=""/>
-                                              <w:id w:val="2128656978"/>
-                                              <w:dataBinding w:prefixMappings="xmlns:ns0='http://purl.org/dc/elements/1.1/' xmlns:ns1='http://schemas.openxmlformats.org/package/2006/metadata/core-properties' " w:xpath="/ns1:coreProperties[1]/ns1:contentStatus[1]" w:storeItemID="{6C3C8BC8-F283-45AE-878A-BAB7291924A1}"/>
-                                              <w15:appearance w15:val="hidden"/>
-                                              <w:text/>
-                                            </w:sdtPr>
-                                            <w:sdtContent>
-                                              <w:r>
-                                                <w:rPr>
-                                                  <w:lang w:val="fr-FR"/>
-                                                </w:rPr>
-                                                <w:t>Mail         l.i</w:t>
-                                              </w:r>
-                                              <w:r>
-                                                <w:rPr>
-                                                  <w:lang w:val="fr-FR"/>
-                                                </w:rPr>
-                                                <w:t>berdi</w:t>
-                                              </w:r>
-                                            </w:sdtContent>
-                                          </w:sdt>
                                         </w:p>
                                       </w:tc>
                                     </w:tr>
@@ -715,6 +636,20 @@
                                         <w:lang w:val="fr-FR"/>
                                       </w:rPr>
                                     </w:pPr>
+                                    <w:proofErr w:type="gramStart"/>
+                                    <w:r>
+                                      <w:rPr>
+                                        <w:lang w:val="fr-FR"/>
+                                      </w:rPr>
+                                      <w:t>f</w:t>
+                                    </w:r>
+                                    <w:proofErr w:type="gramEnd"/>
+                                    <w:r>
+                                      <w:rPr>
+                                        <w:lang w:val="fr-FR"/>
+                                      </w:rPr>
+                                      <w:t xml:space="preserve">   </w:t>
+                                    </w:r>
                                   </w:p>
                                 </w:txbxContent>
                               </wps:txbx>
@@ -743,7 +678,7 @@
                           <w:txbxContent>
                             <w:tbl>
                               <w:tblPr>
-                                <w:tblW w:w="5000" w:type="pct"/>
+                                <w:tblW w:w="3244" w:type="pct"/>
                                 <w:tblCellMar>
                                   <w:left w:w="0" w:type="dxa"/>
                                   <w:right w:w="0" w:type="dxa"/>
@@ -752,15 +687,16 @@
                                 <w:tblDescription w:val="Informations de contact de la société"/>
                               </w:tblPr>
                               <w:tblGrid>
-                                <w:gridCol w:w="2753"/>
-                                <w:gridCol w:w="464"/>
-                                <w:gridCol w:w="2763"/>
-                                <w:gridCol w:w="464"/>
+                                <w:gridCol w:w="2749"/>
+                                <w:gridCol w:w="463"/>
                                 <w:gridCol w:w="2759"/>
                               </w:tblGrid>
                               <w:tr>
                                 <w:sdt>
                                   <w:sdtPr>
+                                    <w:rPr>
+                                      <w:lang w:val="fr-FR"/>
+                                    </w:rPr>
                                     <w:alias w:val="Adresse"/>
                                     <w:tag w:val=""/>
                                     <w:id w:val="-640814801"/>
@@ -771,7 +707,7 @@
                                   <w:sdtContent>
                                     <w:tc>
                                       <w:tcPr>
-                                        <w:tcW w:w="1496" w:type="pct"/>
+                                        <w:tcW w:w="2302" w:type="pct"/>
                                       </w:tcPr>
                                       <w:p>
                                         <w:pPr>
@@ -781,11 +717,32 @@
                                           </w:rPr>
                                         </w:pPr>
                                         <w:r>
+                                          <w:rPr>
+                                            <w:lang w:val="fr-FR"/>
+                                          </w:rPr>
                                           <w:t>Doray Balassoupramanien</w:t>
                                         </w:r>
                                         <w:r>
+                                          <w:rPr>
+                                            <w:lang w:val="fr-FR"/>
+                                          </w:rPr>
                                           <w:br/>
-                                          <w:t>Lahoucine Iberdi</w:t>
+                                          <w:t xml:space="preserve">Lahoucine </w:t>
+                                        </w:r>
+                                        <w:proofErr w:type="spellStart"/>
+                                        <w:r>
+                                          <w:rPr>
+                                            <w:lang w:val="fr-FR"/>
+                                          </w:rPr>
+                                          <w:t>Iberdi</w:t>
+                                        </w:r>
+                                        <w:proofErr w:type="spellEnd"/>
+                                        <w:r>
+                                          <w:rPr>
+                                            <w:lang w:val="fr-FR"/>
+                                          </w:rPr>
+                                          <w:br/>
+                                          <w:t>Hicham ECHARIF</w:t>
                                         </w:r>
                                       </w:p>
                                     </w:tc>
@@ -793,7 +750,7 @@
                                 </w:sdt>
                                 <w:tc>
                                   <w:tcPr>
-                                    <w:tcW w:w="252" w:type="pct"/>
+                                    <w:tcW w:w="388" w:type="pct"/>
                                   </w:tcPr>
                                   <w:p>
                                     <w:pPr>
@@ -806,116 +763,13 @@
                                 </w:tc>
                                 <w:tc>
                                   <w:tcPr>
-                                    <w:tcW w:w="1501" w:type="pct"/>
+                                    <w:tcW w:w="2310" w:type="pct"/>
                                   </w:tcPr>
                                   <w:p>
                                     <w:pPr>
                                       <w:pStyle w:val="Coordonnes"/>
                                       <w:jc w:val="center"/>
                                     </w:pPr>
-                                    <w:r>
-                                      <w:t>Contact</w:t>
-                                    </w:r>
-                                    <w:r>
-                                      <w:t xml:space="preserve">. </w:t>
-                                    </w:r>
-                                  </w:p>
-                                  <w:p>
-                                    <w:pPr>
-                                      <w:pStyle w:val="Coordonnes"/>
-                                      <w:jc w:val="center"/>
-                                    </w:pPr>
-                                  </w:p>
-                                </w:tc>
-                                <w:tc>
-                                  <w:tcPr>
-                                    <w:tcW w:w="252" w:type="pct"/>
-                                  </w:tcPr>
-                                  <w:p>
-                                    <w:pPr>
-                                      <w:pStyle w:val="Coordonnes"/>
-                                    </w:pPr>
-                                  </w:p>
-                                </w:tc>
-                                <w:tc>
-                                  <w:tcPr>
-                                    <w:tcW w:w="1500" w:type="pct"/>
-                                  </w:tcPr>
-                                  <w:sdt>
-                                    <w:sdtPr>
-                                      <w:rPr>
-                                        <w:lang w:val="fr-FR"/>
-                                      </w:rPr>
-                                      <w:alias w:val="Adresse de messagerie"/>
-                                      <w:tag w:val=""/>
-                                      <w:id w:val="-1029019786"/>
-                                      <w:dataBinding w:prefixMappings="xmlns:ns0='http://schemas.microsoft.com/office/2006/coverPageProps' " w:xpath="/ns0:CoverPageProperties[1]/ns0:CompanyEmail[1]" w:storeItemID="{55AF091B-3C7A-41E3-B477-F2FDAA23CFDA}"/>
-                                      <w15:appearance w15:val="hidden"/>
-                                      <w:text/>
-                                    </w:sdtPr>
-                                    <w:sdtContent>
-                                      <w:p>
-                                        <w:pPr>
-                                          <w:pStyle w:val="Coordonnes"/>
-                                          <w:rPr>
-                                            <w:lang w:val="fr-FR"/>
-                                          </w:rPr>
-                                        </w:pPr>
-                                        <w:r>
-                                          <w:rPr>
-                                            <w:lang w:val="fr-FR"/>
-                                          </w:rPr>
-                                          <w:t xml:space="preserve">Mail. </w:t>
-                                        </w:r>
-                                        <w:r>
-                                          <w:rPr>
-                                            <w:lang w:val="fr-FR"/>
-                                          </w:rPr>
-                                          <w:t xml:space="preserve">       </w:t>
-                                        </w:r>
-                                        <w:r>
-                                          <w:rPr>
-                                            <w:lang w:val="fr-FR"/>
-                                          </w:rPr>
-                                          <w:t>d.balassoupramanien</w:t>
-                                        </w:r>
-                                      </w:p>
-                                    </w:sdtContent>
-                                  </w:sdt>
-                                  <w:p>
-                                    <w:pPr>
-                                      <w:pStyle w:val="Coordonnes"/>
-                                      <w:rPr>
-                                        <w:lang w:val="fr-FR"/>
-                                      </w:rPr>
-                                    </w:pPr>
-                                    <w:sdt>
-                                      <w:sdtPr>
-                                        <w:rPr>
-                                          <w:lang w:val="fr-FR"/>
-                                        </w:rPr>
-                                        <w:alias w:val="Adresse web"/>
-                                        <w:tag w:val=""/>
-                                        <w:id w:val="2128656978"/>
-                                        <w:dataBinding w:prefixMappings="xmlns:ns0='http://purl.org/dc/elements/1.1/' xmlns:ns1='http://schemas.openxmlformats.org/package/2006/metadata/core-properties' " w:xpath="/ns1:coreProperties[1]/ns1:contentStatus[1]" w:storeItemID="{6C3C8BC8-F283-45AE-878A-BAB7291924A1}"/>
-                                        <w15:appearance w15:val="hidden"/>
-                                        <w:text/>
-                                      </w:sdtPr>
-                                      <w:sdtContent>
-                                        <w:r>
-                                          <w:rPr>
-                                            <w:lang w:val="fr-FR"/>
-                                          </w:rPr>
-                                          <w:t>Mail         l.i</w:t>
-                                        </w:r>
-                                        <w:r>
-                                          <w:rPr>
-                                            <w:lang w:val="fr-FR"/>
-                                          </w:rPr>
-                                          <w:t>berdi</w:t>
-                                        </w:r>
-                                      </w:sdtContent>
-                                    </w:sdt>
                                   </w:p>
                                 </w:tc>
                               </w:tr>
@@ -927,6 +781,20 @@
                                   <w:lang w:val="fr-FR"/>
                                 </w:rPr>
                               </w:pPr>
+                              <w:proofErr w:type="gramStart"/>
+                              <w:r>
+                                <w:rPr>
+                                  <w:lang w:val="fr-FR"/>
+                                </w:rPr>
+                                <w:t>f</w:t>
+                              </w:r>
+                              <w:proofErr w:type="gramEnd"/>
+                              <w:r>
+                                <w:rPr>
+                                  <w:lang w:val="fr-FR"/>
+                                </w:rPr>
+                                <w:t xml:space="preserve">   </w:t>
+                              </w:r>
                             </w:p>
                           </w:txbxContent>
                         </v:textbox>
@@ -1648,7 +1516,7 @@
           <w:lang w:val="fr-FR"/>
         </w:rPr>
       </w:pPr>
-      <w:bookmarkStart w:id="2" w:name="_Toc122448002"/>
+      <w:bookmarkStart w:id="3" w:name="_Toc122448002"/>
       <w:r>
         <w:rPr>
           <w:color w:val="0070C0"/>
@@ -1657,7 +1525,7 @@
         <w:lastRenderedPageBreak/>
         <w:t>Identité du document</w:t>
       </w:r>
-      <w:bookmarkEnd w:id="2"/>
+      <w:bookmarkEnd w:id="3"/>
     </w:p>
     <w:p>
       <w:pPr>
@@ -1668,7 +1536,7 @@
           <w:lang w:val="fr-FR"/>
         </w:rPr>
       </w:pPr>
-      <w:bookmarkStart w:id="3" w:name="_Toc122448003"/>
+      <w:bookmarkStart w:id="4" w:name="_Toc122448003"/>
       <w:r>
         <w:rPr>
           <w:sz w:val="28"/>
@@ -1677,7 +1545,7 @@
         </w:rPr>
         <w:t>Projet</w:t>
       </w:r>
-      <w:bookmarkEnd w:id="3"/>
+      <w:bookmarkEnd w:id="4"/>
       <w:r>
         <w:rPr>
           <w:sz w:val="28"/>
@@ -1850,7 +1718,23 @@
                 <w:szCs w:val="22"/>
                 <w:lang w:val="fr-FR"/>
               </w:rPr>
-              <w:t>20/12/2022</w:t>
+              <w:t>2</w:t>
+            </w:r>
+            <w:r>
+              <w:rPr>
+                <w:sz w:val="22"/>
+                <w:szCs w:val="22"/>
+                <w:lang w:val="fr-FR"/>
+              </w:rPr>
+              <w:t>2</w:t>
+            </w:r>
+            <w:r>
+              <w:rPr>
+                <w:sz w:val="22"/>
+                <w:szCs w:val="22"/>
+                <w:lang w:val="fr-FR"/>
+              </w:rPr>
+              <w:t>/12/2022</w:t>
             </w:r>
           </w:p>
         </w:tc>
@@ -2049,7 +1933,7 @@
           <w:lang w:val="fr-FR"/>
         </w:rPr>
       </w:pPr>
-      <w:bookmarkStart w:id="4" w:name="_Toc122448004"/>
+      <w:bookmarkStart w:id="5" w:name="_Toc122448004"/>
       <w:r>
         <w:rPr>
           <w:color w:val="0070C0"/>
@@ -2065,7 +1949,7 @@
         </w:rPr>
         <w:t>es intervenants</w:t>
       </w:r>
-      <w:bookmarkEnd w:id="4"/>
+      <w:bookmarkEnd w:id="5"/>
     </w:p>
     <w:p>
       <w:pPr>
@@ -2076,7 +1960,7 @@
           <w:lang w:val="fr-FR"/>
         </w:rPr>
       </w:pPr>
-      <w:bookmarkStart w:id="5" w:name="_Toc122448005"/>
+      <w:bookmarkStart w:id="6" w:name="_Toc122448005"/>
       <w:r>
         <w:rPr>
           <w:sz w:val="28"/>
@@ -2085,7 +1969,7 @@
         </w:rPr>
         <w:t>Qui sommons nous ?</w:t>
       </w:r>
-      <w:bookmarkEnd w:id="5"/>
+      <w:bookmarkEnd w:id="6"/>
     </w:p>
     <w:p>
       <w:pPr>
@@ -2121,7 +2005,7 @@
           <w:lang w:val="fr-FR"/>
         </w:rPr>
       </w:pPr>
-      <w:bookmarkStart w:id="6" w:name="_Toc122448006"/>
+      <w:bookmarkStart w:id="7" w:name="_Toc122448006"/>
       <w:r>
         <w:rPr>
           <w:sz w:val="28"/>
@@ -2138,7 +2022,7 @@
         </w:rPr>
         <w:t>u groupe</w:t>
       </w:r>
-      <w:bookmarkEnd w:id="6"/>
+      <w:bookmarkEnd w:id="7"/>
       <w:r>
         <w:rPr>
           <w:sz w:val="28"/>
@@ -2188,7 +2072,7 @@
           <w:lang w:val="fr-FR"/>
         </w:rPr>
       </w:pPr>
-      <w:bookmarkStart w:id="7" w:name="_Toc122448007"/>
+      <w:bookmarkStart w:id="8" w:name="_Toc122448007"/>
       <w:r>
         <w:rPr>
           <w:color w:val="0070C0"/>
@@ -2196,7 +2080,7 @@
         </w:rPr>
         <w:t>Présentation du projet</w:t>
       </w:r>
-      <w:bookmarkEnd w:id="7"/>
+      <w:bookmarkEnd w:id="8"/>
     </w:p>
     <w:p>
       <w:pPr>
@@ -2207,7 +2091,7 @@
           <w:lang w:val="fr-FR"/>
         </w:rPr>
       </w:pPr>
-      <w:bookmarkStart w:id="8" w:name="_Toc122448008"/>
+      <w:bookmarkStart w:id="9" w:name="_Toc122448008"/>
       <w:r>
         <w:rPr>
           <w:sz w:val="28"/>
@@ -2216,7 +2100,7 @@
         </w:rPr>
         <w:t>Contexte</w:t>
       </w:r>
-      <w:bookmarkEnd w:id="8"/>
+      <w:bookmarkEnd w:id="9"/>
       <w:r>
         <w:rPr>
           <w:sz w:val="28"/>
@@ -2293,17 +2177,9 @@
           <w:szCs w:val="22"/>
           <w:lang w:val="fr-FR"/>
         </w:rPr>
-        <w:t>vacsi-s-a-reg-2022-12-19-19h00.csv</w:t>
-      </w:r>
-      <w:r>
-        <w:rPr>
-          <w:sz w:val="22"/>
-          <w:szCs w:val="22"/>
-          <w:lang w:val="fr-FR"/>
-        </w:rPr>
-        <w:t xml:space="preserve"> » disponible sur le site </w:t>
-      </w:r>
-      <w:hyperlink r:id="rId13" w:history="1">
+        <w:t xml:space="preserve">vacsi-s-a-reg-2022-12-19-19h00.csv » disponible sur le site </w:t>
+      </w:r>
+      <w:hyperlink r:id="rId13" w:anchor="resources" w:history="1">
         <w:r>
           <w:rPr>
             <w:rStyle w:val="Lienhypertexte"/>
@@ -2376,7 +2252,7 @@
           <w:lang w:val="fr-FR"/>
         </w:rPr>
       </w:pPr>
-      <w:bookmarkStart w:id="9" w:name="_Toc122448009"/>
+      <w:bookmarkStart w:id="10" w:name="_Toc122448009"/>
       <w:r>
         <w:rPr>
           <w:color w:val="0070C0"/>
@@ -2385,7 +2261,7 @@
         <w:lastRenderedPageBreak/>
         <w:t>Détails du cahier des charges</w:t>
       </w:r>
-      <w:bookmarkEnd w:id="9"/>
+      <w:bookmarkEnd w:id="10"/>
     </w:p>
     <w:p>
       <w:pPr>
@@ -2406,7 +2282,7 @@
           <w:lang w:val="fr-FR"/>
         </w:rPr>
       </w:pPr>
-      <w:bookmarkStart w:id="10" w:name="_Toc122448010"/>
+      <w:bookmarkStart w:id="11" w:name="_Toc122448010"/>
       <w:r>
         <w:rPr>
           <w:sz w:val="28"/>
@@ -2415,7 +2291,7 @@
         </w:rPr>
         <w:t>Données importantes</w:t>
       </w:r>
-      <w:bookmarkEnd w:id="10"/>
+      <w:bookmarkEnd w:id="11"/>
       <w:r>
         <w:rPr>
           <w:sz w:val="28"/>
@@ -2446,6 +2322,7 @@
         <w:rPr>
           <w:b/>
           <w:bCs/>
+          <w:noProof/>
           <w:sz w:val="26"/>
           <w:szCs w:val="26"/>
           <w:lang w:val="fr-FR"/>
@@ -2512,6 +2389,7 @@
         <w:rPr>
           <w:b/>
           <w:bCs/>
+          <w:noProof/>
           <w:sz w:val="26"/>
           <w:szCs w:val="26"/>
           <w:lang w:val="fr-FR"/>
@@ -2590,6 +2468,7 @@
         <w:rPr>
           <w:b/>
           <w:bCs/>
+          <w:noProof/>
           <w:sz w:val="26"/>
           <w:szCs w:val="26"/>
           <w:lang w:val="fr-FR"/>
@@ -2655,6 +2534,22 @@
     </w:p>
     <w:p>
       <w:pPr>
+        <w:pStyle w:val="Titre1"/>
+        <w:rPr>
+          <w:lang w:val="fr-FR"/>
+        </w:rPr>
+      </w:pPr>
+      <w:r>
+        <w:rPr>
+          <w:color w:val="0070C0"/>
+          <w:lang w:val="fr-FR"/>
+        </w:rPr>
+        <w:lastRenderedPageBreak/>
+        <w:t>Analyse</w:t>
+      </w:r>
+    </w:p>
+    <w:p>
+      <w:pPr>
         <w:pStyle w:val="Titre2"/>
         <w:rPr>
           <w:sz w:val="28"/>
@@ -2662,191 +2557,129 @@
           <w:lang w:val="fr-FR"/>
         </w:rPr>
       </w:pPr>
-      <w:bookmarkStart w:id="11" w:name="_Toc122448011"/>
-      <w:r>
+    </w:p>
+    <w:p>
+      <w:pPr>
+        <w:pStyle w:val="Titre2"/>
         <w:rPr>
           <w:sz w:val="28"/>
           <w:szCs w:val="28"/>
           <w:lang w:val="fr-FR"/>
         </w:rPr>
-        <w:lastRenderedPageBreak/>
-        <w:t>Analyse</w:t>
-      </w:r>
-      <w:bookmarkEnd w:id="11"/>
-    </w:p>
-    <w:p>
-      <w:pPr>
-        <w:rPr>
-          <w:lang w:val="fr-FR"/>
-        </w:rPr>
-      </w:pPr>
-    </w:p>
-    <w:tbl>
-      <w:tblPr>
-        <w:tblStyle w:val="Tableausimple3"/>
-        <w:tblW w:w="0" w:type="auto"/>
-        <w:tblLook w:val="04A0" w:firstRow="1" w:lastRow="0" w:firstColumn="1" w:lastColumn="0" w:noHBand="0" w:noVBand="1"/>
-      </w:tblPr>
-      <w:tblGrid>
-        <w:gridCol w:w="9061"/>
-      </w:tblGrid>
-      <w:tr>
-        <w:trPr>
-          <w:cnfStyle w:val="100000000000" w:firstRow="1" w:lastRow="0" w:firstColumn="0" w:lastColumn="0" w:oddVBand="0" w:evenVBand="0" w:oddHBand="0" w:evenHBand="0" w:firstRowFirstColumn="0" w:firstRowLastColumn="0" w:lastRowFirstColumn="0" w:lastRowLastColumn="0"/>
-        </w:trPr>
-        <w:tc>
-          <w:tcPr>
-            <w:cnfStyle w:val="001000000100" w:firstRow="0" w:lastRow="0" w:firstColumn="1" w:lastColumn="0" w:oddVBand="0" w:evenVBand="0" w:oddHBand="0" w:evenHBand="0" w:firstRowFirstColumn="1" w:firstRowLastColumn="0" w:lastRowFirstColumn="0" w:lastRowLastColumn="0"/>
-            <w:tcW w:w="9061" w:type="dxa"/>
-          </w:tcPr>
-          <w:p>
-            <w:pPr>
-              <w:rPr>
-                <w:b w:val="0"/>
-                <w:bCs w:val="0"/>
-                <w:caps w:val="0"/>
-                <w:lang w:val="fr-FR"/>
-              </w:rPr>
-            </w:pPr>
-            <w:r>
-              <w:rPr>
-                <w:lang w:val="fr-FR"/>
-              </w:rPr>
-              <w:t>TYpe d’analyse</w:t>
-            </w:r>
-          </w:p>
-        </w:tc>
-      </w:tr>
-      <w:tr>
-        <w:trPr>
-          <w:cnfStyle w:val="000000100000" w:firstRow="0" w:lastRow="0" w:firstColumn="0" w:lastColumn="0" w:oddVBand="0" w:evenVBand="0" w:oddHBand="1" w:evenHBand="0" w:firstRowFirstColumn="0" w:firstRowLastColumn="0" w:lastRowFirstColumn="0" w:lastRowLastColumn="0"/>
-        </w:trPr>
-        <w:tc>
-          <w:tcPr>
-            <w:cnfStyle w:val="001000000000" w:firstRow="0" w:lastRow="0" w:firstColumn="1" w:lastColumn="0" w:oddVBand="0" w:evenVBand="0" w:oddHBand="0" w:evenHBand="0" w:firstRowFirstColumn="0" w:firstRowLastColumn="0" w:lastRowFirstColumn="0" w:lastRowLastColumn="0"/>
-            <w:tcW w:w="9061" w:type="dxa"/>
-          </w:tcPr>
-          <w:p>
-            <w:pPr>
-              <w:rPr>
-                <w:lang w:val="fr-FR"/>
-              </w:rPr>
-            </w:pPr>
-            <w:r>
-              <w:rPr>
-                <w:lang w:val="fr-FR"/>
-              </w:rPr>
-              <w:t>prévision du nombre de personne (h/F) ayant été vacinné par region 2023 ayant les stats 2020,2021,2022</w:t>
-            </w:r>
-          </w:p>
-        </w:tc>
-      </w:tr>
-      <w:tr>
-        <w:tc>
-          <w:tcPr>
-            <w:cnfStyle w:val="001000000000" w:firstRow="0" w:lastRow="0" w:firstColumn="1" w:lastColumn="0" w:oddVBand="0" w:evenVBand="0" w:oddHBand="0" w:evenHBand="0" w:firstRowFirstColumn="0" w:firstRowLastColumn="0" w:lastRowFirstColumn="0" w:lastRowLastColumn="0"/>
-            <w:tcW w:w="9061" w:type="dxa"/>
-          </w:tcPr>
-          <w:p>
-            <w:pPr>
-              <w:rPr>
-                <w:lang w:val="fr-FR"/>
-              </w:rPr>
-            </w:pPr>
-            <w:r>
-              <w:rPr>
-                <w:lang w:val="fr-FR"/>
-              </w:rPr>
-              <w:t>PREVION DU NOMBRE DE VACCINE en % par region proportion 2020,2021,2022 et prevoir pour 2023</w:t>
-            </w:r>
-          </w:p>
-        </w:tc>
-      </w:tr>
-      <w:tr>
-        <w:trPr>
-          <w:cnfStyle w:val="000000100000" w:firstRow="0" w:lastRow="0" w:firstColumn="0" w:lastColumn="0" w:oddVBand="0" w:evenVBand="0" w:oddHBand="1" w:evenHBand="0" w:firstRowFirstColumn="0" w:firstRowLastColumn="0" w:lastRowFirstColumn="0" w:lastRowLastColumn="0"/>
-        </w:trPr>
-        <w:tc>
-          <w:tcPr>
-            <w:cnfStyle w:val="001000000000" w:firstRow="0" w:lastRow="0" w:firstColumn="1" w:lastColumn="0" w:oddVBand="0" w:evenVBand="0" w:oddHBand="0" w:evenHBand="0" w:firstRowFirstColumn="0" w:firstRowLastColumn="0" w:lastRowFirstColumn="0" w:lastRowLastColumn="0"/>
-            <w:tcW w:w="9061" w:type="dxa"/>
-          </w:tcPr>
-          <w:p>
-            <w:pPr>
-              <w:rPr>
-                <w:lang w:val="fr-FR"/>
-              </w:rPr>
-            </w:pPr>
-            <w:r>
-              <w:rPr>
-                <w:lang w:val="fr-FR"/>
-              </w:rPr>
-              <w:t>nombre de vaccination par age 2020,2021,2022 et prevision pour 2023</w:t>
-            </w:r>
-          </w:p>
-        </w:tc>
-      </w:tr>
-      <w:tr>
-        <w:tc>
-          <w:tcPr>
-            <w:cnfStyle w:val="001000000000" w:firstRow="0" w:lastRow="0" w:firstColumn="1" w:lastColumn="0" w:oddVBand="0" w:evenVBand="0" w:oddHBand="0" w:evenHBand="0" w:firstRowFirstColumn="0" w:firstRowLastColumn="0" w:lastRowFirstColumn="0" w:lastRowLastColumn="0"/>
-            <w:tcW w:w="9061" w:type="dxa"/>
-          </w:tcPr>
-          <w:p>
-            <w:pPr>
-              <w:rPr>
-                <w:lang w:val="fr-FR"/>
-              </w:rPr>
-            </w:pPr>
-            <w:r>
-              <w:rPr>
-                <w:lang w:val="fr-FR"/>
-              </w:rPr>
-              <w:t xml:space="preserve">COUVERTURE VACCINALE selon la tranche d’age </w:t>
-            </w:r>
-            <w:r>
-              <w:rPr>
-                <w:lang w:val="fr-FR"/>
-              </w:rPr>
-              <w:t>a travers les mois pour les vacines</w:t>
-            </w:r>
-          </w:p>
-        </w:tc>
-      </w:tr>
-      <w:tr>
-        <w:trPr>
-          <w:cnfStyle w:val="000000100000" w:firstRow="0" w:lastRow="0" w:firstColumn="0" w:lastColumn="0" w:oddVBand="0" w:evenVBand="0" w:oddHBand="1" w:evenHBand="0" w:firstRowFirstColumn="0" w:firstRowLastColumn="0" w:lastRowFirstColumn="0" w:lastRowLastColumn="0"/>
-        </w:trPr>
-        <w:tc>
-          <w:tcPr>
-            <w:cnfStyle w:val="001000000000" w:firstRow="0" w:lastRow="0" w:firstColumn="1" w:lastColumn="0" w:oddVBand="0" w:evenVBand="0" w:oddHBand="0" w:evenHBand="0" w:firstRowFirstColumn="0" w:firstRowLastColumn="0" w:lastRowFirstColumn="0" w:lastRowLastColumn="0"/>
-            <w:tcW w:w="9061" w:type="dxa"/>
-          </w:tcPr>
-          <w:p>
-            <w:pPr>
-              <w:rPr>
-                <w:lang w:val="fr-FR"/>
-              </w:rPr>
-            </w:pPr>
-            <w:r>
-              <w:rPr>
-                <w:lang w:val="fr-FR"/>
-              </w:rPr>
-              <w:t>nombre de personne ayant recu 3 doses 2020-2022 et prevision pour 2023</w:t>
-            </w:r>
-          </w:p>
-        </w:tc>
-      </w:tr>
-    </w:tbl>
-    <w:p>
-      <w:pPr>
-        <w:rPr>
-          <w:lang w:val="fr-FR"/>
-        </w:rPr>
-      </w:pPr>
-    </w:p>
-    <w:p>
-      <w:pPr>
+      </w:pPr>
+      <w:r>
+        <w:rPr>
+          <w:sz w:val="28"/>
+          <w:szCs w:val="28"/>
+          <w:lang w:val="fr-FR"/>
+        </w:rPr>
+        <w:t>Analyse 1</w:t>
+      </w:r>
+      <w:r>
+        <w:rPr>
+          <w:sz w:val="28"/>
+          <w:szCs w:val="28"/>
+          <w:lang w:val="fr-FR"/>
+        </w:rPr>
+        <w:t xml:space="preserve"> (Doray)</w:t>
+      </w:r>
+    </w:p>
+    <w:p>
+      <w:pPr>
+        <w:rPr>
+          <w:lang w:val="fr-FR"/>
+        </w:rPr>
+      </w:pPr>
+    </w:p>
+    <w:p>
+      <w:pPr>
+        <w:jc w:val="both"/>
+        <w:rPr>
+          <w:sz w:val="24"/>
+          <w:szCs w:val="24"/>
+          <w:lang w:val="fr-FR"/>
+        </w:rPr>
+      </w:pPr>
+      <w:r>
+        <w:rPr>
+          <w:sz w:val="24"/>
+          <w:szCs w:val="24"/>
+          <w:lang w:val="fr-FR"/>
+        </w:rPr>
+        <w:t>L’étude de cette analyse comporte une prévision du nombre de dose total c’est-à-dire la somme des doses. Dans cette étude nous allons démontrer les différentes prévisions pour 2023.</w:t>
+      </w:r>
+    </w:p>
+    <w:p>
+      <w:pPr>
+        <w:rPr>
+          <w:sz w:val="24"/>
+          <w:szCs w:val="24"/>
+          <w:lang w:val="fr-FR"/>
+        </w:rPr>
+      </w:pPr>
+      <w:r>
+        <w:rPr>
+          <w:sz w:val="24"/>
+          <w:szCs w:val="24"/>
+          <w:lang w:val="fr-FR"/>
+        </w:rPr>
+        <w:t>Dans un premier temps nous récupérons les données via le site du gouvernement sous format Excel puis nous appliquons des traitement afin de nettoyer les données récupérer. Une conversion en data frame puis un filtre sur la date.</w:t>
+      </w:r>
+    </w:p>
+    <w:p>
+      <w:pPr>
+        <w:rPr>
+          <w:sz w:val="24"/>
+          <w:szCs w:val="24"/>
+          <w:lang w:val="fr-FR"/>
+        </w:rPr>
+      </w:pPr>
+      <w:r>
+        <w:rPr>
+          <w:sz w:val="24"/>
+          <w:szCs w:val="24"/>
+          <w:lang w:val="fr-FR"/>
+        </w:rPr>
+        <w:drawing>
+          <wp:inline distT="0" distB="0" distL="0" distR="0" wp14:anchorId="48EC1968" wp14:editId="4FF82B04">
+            <wp:extent cx="3036498" cy="1610354"/>
+            <wp:effectExtent l="0" t="0" r="0" b="9525"/>
+            <wp:docPr id="3" name="Image 3" descr="Une image contenant texte&#10;&#10;Description générée automatiquement"/>
+            <wp:cNvGraphicFramePr>
+              <a:graphicFrameLocks xmlns:a="http://schemas.openxmlformats.org/drawingml/2006/main" noChangeAspect="1"/>
+            </wp:cNvGraphicFramePr>
+            <a:graphic xmlns:a="http://schemas.openxmlformats.org/drawingml/2006/main">
+              <a:graphicData uri="http://schemas.openxmlformats.org/drawingml/2006/picture">
+                <pic:pic xmlns:pic="http://schemas.openxmlformats.org/drawingml/2006/picture">
+                  <pic:nvPicPr>
+                    <pic:cNvPr id="3" name="Image 3" descr="Une image contenant texte&#10;&#10;Description générée automatiquement"/>
+                    <pic:cNvPicPr/>
+                  </pic:nvPicPr>
+                  <pic:blipFill>
+                    <a:blip r:embed="rId17"/>
+                    <a:stretch>
+                      <a:fillRect/>
+                    </a:stretch>
+                  </pic:blipFill>
+                  <pic:spPr>
+                    <a:xfrm>
+                      <a:off x="0" y="0"/>
+                      <a:ext cx="3056056" cy="1620726"/>
+                    </a:xfrm>
+                    <a:prstGeom prst="rect">
+                      <a:avLst/>
+                    </a:prstGeom>
+                  </pic:spPr>
+                </pic:pic>
+              </a:graphicData>
+            </a:graphic>
+          </wp:inline>
+        </w:drawing>
+      </w:r>
+    </w:p>
+    <w:p>
+      <w:pPr>
+        <w:jc w:val="both"/>
         <w:rPr>
           <w:b/>
           <w:bCs/>
@@ -2855,6 +2688,38 @@
           <w:lang w:val="fr-FR"/>
         </w:rPr>
       </w:pPr>
+      <w:r>
+        <w:rPr>
+          <w:sz w:val="24"/>
+          <w:szCs w:val="24"/>
+          <w:lang w:val="fr-FR"/>
+        </w:rPr>
+        <w:t xml:space="preserve">Ensuite, pour récupérer le </w:t>
+      </w:r>
+      <w:r>
+        <w:rPr>
+          <w:sz w:val="24"/>
+          <w:szCs w:val="24"/>
+          <w:lang w:val="fr-FR"/>
+        </w:rPr>
+        <w:t>nombre de dose effectué sur la journée nous allons appliquer une additions des différents colonnes</w:t>
+      </w:r>
+      <w:r>
+        <w:rPr>
+          <w:sz w:val="24"/>
+          <w:szCs w:val="24"/>
+          <w:lang w:val="fr-FR"/>
+        </w:rPr>
+        <w:t xml:space="preserve"> (voir L-24 – Annexe-Analyse-1) et v</w:t>
+      </w:r>
+      <w:r>
+        <w:rPr>
+          <w:sz w:val="24"/>
+          <w:szCs w:val="24"/>
+          <w:lang w:val="fr-FR"/>
+        </w:rPr>
+        <w:t>oici le résultat :</w:t>
+      </w:r>
     </w:p>
     <w:p>
       <w:pPr>
@@ -2866,9 +2731,7 @@
           <w:lang w:val="fr-FR"/>
         </w:rPr>
       </w:pPr>
-    </w:p>
-    <w:p>
-      <w:pPr>
+      <w:r>
         <w:rPr>
           <w:b/>
           <w:bCs/>
@@ -2876,7 +2739,42 @@
           <w:szCs w:val="26"/>
           <w:lang w:val="fr-FR"/>
         </w:rPr>
-      </w:pPr>
+        <w:drawing>
+          <wp:inline distT="0" distB="0" distL="0" distR="0" wp14:anchorId="7054B92B" wp14:editId="02DCADD8">
+            <wp:extent cx="1751162" cy="3800710"/>
+            <wp:effectExtent l="0" t="0" r="1905" b="0"/>
+            <wp:docPr id="5" name="Image 5" descr="Une image contenant table&#10;&#10;Description générée automatiquement"/>
+            <wp:cNvGraphicFramePr>
+              <a:graphicFrameLocks xmlns:a="http://schemas.openxmlformats.org/drawingml/2006/main" noChangeAspect="1"/>
+            </wp:cNvGraphicFramePr>
+            <a:graphic xmlns:a="http://schemas.openxmlformats.org/drawingml/2006/main">
+              <a:graphicData uri="http://schemas.openxmlformats.org/drawingml/2006/picture">
+                <pic:pic xmlns:pic="http://schemas.openxmlformats.org/drawingml/2006/picture">
+                  <pic:nvPicPr>
+                    <pic:cNvPr id="5" name="Image 5" descr="Une image contenant table&#10;&#10;Description générée automatiquement"/>
+                    <pic:cNvPicPr/>
+                  </pic:nvPicPr>
+                  <pic:blipFill>
+                    <a:blip r:embed="rId18"/>
+                    <a:stretch>
+                      <a:fillRect/>
+                    </a:stretch>
+                  </pic:blipFill>
+                  <pic:spPr>
+                    <a:xfrm>
+                      <a:off x="0" y="0"/>
+                      <a:ext cx="1781951" cy="3867535"/>
+                    </a:xfrm>
+                    <a:prstGeom prst="rect">
+                      <a:avLst/>
+                    </a:prstGeom>
+                  </pic:spPr>
+                </pic:pic>
+              </a:graphicData>
+            </a:graphic>
+          </wp:inline>
+        </w:drawing>
+      </w:r>
     </w:p>
     <w:p>
       <w:pPr>
@@ -2892,6 +2790,71 @@
     <w:p>
       <w:pPr>
         <w:rPr>
+          <w:sz w:val="24"/>
+          <w:szCs w:val="24"/>
+          <w:lang w:val="fr-FR"/>
+        </w:rPr>
+      </w:pPr>
+      <w:r>
+        <w:rPr>
+          <w:sz w:val="24"/>
+          <w:szCs w:val="24"/>
+          <w:lang w:val="fr-FR"/>
+        </w:rPr>
+        <w:t xml:space="preserve">Puis, une fois ces données récupérer nous allons les interpréter dans un graphique, pour cela nous allons </w:t>
+      </w:r>
+      <w:r>
+        <w:rPr>
+          <w:sz w:val="24"/>
+          <w:szCs w:val="24"/>
+          <w:lang w:val="fr-FR"/>
+        </w:rPr>
+        <w:t>utiliser</w:t>
+      </w:r>
+      <w:r>
+        <w:rPr>
+          <w:sz w:val="24"/>
+          <w:szCs w:val="24"/>
+          <w:lang w:val="fr-FR"/>
+        </w:rPr>
+        <w:t xml:space="preserve"> plot </w:t>
+      </w:r>
+      <w:r>
+        <w:rPr>
+          <w:sz w:val="24"/>
+          <w:szCs w:val="24"/>
+          <w:lang w:val="fr-FR"/>
+        </w:rPr>
+        <w:t>(voir L-</w:t>
+      </w:r>
+      <w:r>
+        <w:rPr>
+          <w:sz w:val="24"/>
+          <w:szCs w:val="24"/>
+          <w:lang w:val="fr-FR"/>
+        </w:rPr>
+        <w:t>32</w:t>
+      </w:r>
+      <w:r>
+        <w:rPr>
+          <w:sz w:val="24"/>
+          <w:szCs w:val="24"/>
+          <w:lang w:val="fr-FR"/>
+        </w:rPr>
+        <w:t xml:space="preserve"> – Annexe-Analyse-1)</w:t>
+      </w:r>
+      <w:r>
+        <w:rPr>
+          <w:sz w:val="24"/>
+          <w:szCs w:val="24"/>
+          <w:lang w:val="fr-FR"/>
+        </w:rPr>
+        <w:t>.</w:t>
+      </w:r>
+    </w:p>
+    <w:p>
+      <w:pPr>
+        <w:rPr>
           <w:b/>
           <w:bCs/>
           <w:sz w:val="26"/>
@@ -2899,9 +2862,7 @@
           <w:lang w:val="fr-FR"/>
         </w:rPr>
       </w:pPr>
-    </w:p>
-    <w:p>
-      <w:pPr>
+      <w:r>
         <w:rPr>
           <w:b/>
           <w:bCs/>
@@ -2909,10 +2870,397 @@
           <w:szCs w:val="26"/>
           <w:lang w:val="fr-FR"/>
         </w:rPr>
-      </w:pPr>
-    </w:p>
-    <w:p>
-      <w:pPr>
+        <w:drawing>
+          <wp:inline distT="0" distB="0" distL="0" distR="0" wp14:anchorId="5FAA9D4A" wp14:editId="0EBF2441">
+            <wp:extent cx="5760085" cy="3811270"/>
+            <wp:effectExtent l="0" t="0" r="0" b="0"/>
+            <wp:docPr id="7" name="Image 7"/>
+            <wp:cNvGraphicFramePr>
+              <a:graphicFrameLocks xmlns:a="http://schemas.openxmlformats.org/drawingml/2006/main" noChangeAspect="1"/>
+            </wp:cNvGraphicFramePr>
+            <a:graphic xmlns:a="http://schemas.openxmlformats.org/drawingml/2006/main">
+              <a:graphicData uri="http://schemas.openxmlformats.org/drawingml/2006/picture">
+                <pic:pic xmlns:pic="http://schemas.openxmlformats.org/drawingml/2006/picture">
+                  <pic:nvPicPr>
+                    <pic:cNvPr id="1" name=""/>
+                    <pic:cNvPicPr/>
+                  </pic:nvPicPr>
+                  <pic:blipFill>
+                    <a:blip r:embed="rId19"/>
+                    <a:stretch>
+                      <a:fillRect/>
+                    </a:stretch>
+                  </pic:blipFill>
+                  <pic:spPr>
+                    <a:xfrm>
+                      <a:off x="0" y="0"/>
+                      <a:ext cx="5760085" cy="3811270"/>
+                    </a:xfrm>
+                    <a:prstGeom prst="rect">
+                      <a:avLst/>
+                    </a:prstGeom>
+                  </pic:spPr>
+                </pic:pic>
+              </a:graphicData>
+            </a:graphic>
+          </wp:inline>
+        </w:drawing>
+      </w:r>
+    </w:p>
+    <w:p>
+      <w:pPr>
+        <w:rPr>
+          <w:sz w:val="24"/>
+          <w:szCs w:val="24"/>
+          <w:lang w:val="fr-FR"/>
+        </w:rPr>
+      </w:pPr>
+      <w:r>
+        <w:rPr>
+          <w:sz w:val="24"/>
+          <w:szCs w:val="24"/>
+          <w:lang w:val="fr-FR"/>
+        </w:rPr>
+        <w:t>Et pour conclure cette analyse nous allons prédire pour janvier 2023.</w:t>
+      </w:r>
+    </w:p>
+    <w:p>
+      <w:pPr>
+        <w:rPr>
+          <w:sz w:val="24"/>
+          <w:szCs w:val="24"/>
+          <w:lang w:val="fr-FR"/>
+        </w:rPr>
+      </w:pPr>
+    </w:p>
+    <w:p>
+      <w:pPr>
+        <w:rPr>
+          <w:sz w:val="24"/>
+          <w:szCs w:val="24"/>
+          <w:lang w:val="fr-FR"/>
+        </w:rPr>
+      </w:pPr>
+    </w:p>
+    <w:p>
+      <w:pPr>
+        <w:rPr>
+          <w:sz w:val="24"/>
+          <w:szCs w:val="24"/>
+          <w:lang w:val="fr-FR"/>
+        </w:rPr>
+      </w:pPr>
+    </w:p>
+    <w:p>
+      <w:pPr>
+        <w:rPr>
+          <w:sz w:val="24"/>
+          <w:szCs w:val="24"/>
+          <w:lang w:val="fr-FR"/>
+        </w:rPr>
+      </w:pPr>
+    </w:p>
+    <w:p>
+      <w:pPr>
+        <w:rPr>
+          <w:sz w:val="24"/>
+          <w:szCs w:val="24"/>
+          <w:lang w:val="fr-FR"/>
+        </w:rPr>
+      </w:pPr>
+    </w:p>
+    <w:p>
+      <w:pPr>
+        <w:rPr>
+          <w:sz w:val="24"/>
+          <w:szCs w:val="24"/>
+          <w:lang w:val="fr-FR"/>
+        </w:rPr>
+      </w:pPr>
+    </w:p>
+    <w:p>
+      <w:pPr>
+        <w:rPr>
+          <w:sz w:val="24"/>
+          <w:szCs w:val="24"/>
+          <w:lang w:val="fr-FR"/>
+        </w:rPr>
+      </w:pPr>
+    </w:p>
+    <w:p>
+      <w:pPr>
+        <w:rPr>
+          <w:sz w:val="24"/>
+          <w:szCs w:val="24"/>
+          <w:lang w:val="fr-FR"/>
+        </w:rPr>
+      </w:pPr>
+    </w:p>
+    <w:p>
+      <w:pPr>
+        <w:rPr>
+          <w:sz w:val="24"/>
+          <w:szCs w:val="24"/>
+          <w:lang w:val="fr-FR"/>
+        </w:rPr>
+      </w:pPr>
+    </w:p>
+    <w:p>
+      <w:pPr>
+        <w:pStyle w:val="Titre2"/>
+        <w:rPr>
+          <w:sz w:val="28"/>
+          <w:szCs w:val="28"/>
+          <w:lang w:val="fr-FR"/>
+        </w:rPr>
+      </w:pPr>
+      <w:r>
+        <w:rPr>
+          <w:sz w:val="28"/>
+          <w:szCs w:val="28"/>
+          <w:lang w:val="fr-FR"/>
+        </w:rPr>
+        <w:lastRenderedPageBreak/>
+        <w:t xml:space="preserve">Analyse </w:t>
+      </w:r>
+      <w:r>
+        <w:rPr>
+          <w:sz w:val="28"/>
+          <w:szCs w:val="28"/>
+          <w:lang w:val="fr-FR"/>
+        </w:rPr>
+        <w:t>2</w:t>
+      </w:r>
+      <w:r>
+        <w:rPr>
+          <w:sz w:val="28"/>
+          <w:szCs w:val="28"/>
+          <w:lang w:val="fr-FR"/>
+        </w:rPr>
+        <w:t xml:space="preserve"> (Doray)</w:t>
+      </w:r>
+    </w:p>
+    <w:p>
+      <w:pPr>
+        <w:jc w:val="both"/>
+        <w:rPr>
+          <w:sz w:val="24"/>
+          <w:szCs w:val="24"/>
+          <w:lang w:val="fr-FR"/>
+        </w:rPr>
+      </w:pPr>
+    </w:p>
+    <w:p>
+      <w:pPr>
+        <w:jc w:val="both"/>
+        <w:rPr>
+          <w:sz w:val="24"/>
+          <w:szCs w:val="24"/>
+          <w:lang w:val="fr-FR"/>
+        </w:rPr>
+      </w:pPr>
+      <w:r>
+        <w:rPr>
+          <w:sz w:val="24"/>
+          <w:szCs w:val="24"/>
+          <w:lang w:val="fr-FR"/>
+        </w:rPr>
+        <w:t xml:space="preserve">L’étude de cette analyse comporte une prévision du nombre de </w:t>
+      </w:r>
+      <w:r>
+        <w:rPr>
+          <w:sz w:val="24"/>
+          <w:szCs w:val="24"/>
+          <w:lang w:val="fr-FR"/>
+        </w:rPr>
+        <w:t>vaccine (</w:t>
+      </w:r>
+      <w:r>
+        <w:rPr>
+          <w:sz w:val="24"/>
+          <w:szCs w:val="24"/>
+          <w:lang w:val="fr-FR"/>
+        </w:rPr>
+        <w:t>3</w:t>
+      </w:r>
+      <w:r>
+        <w:rPr>
+          <w:sz w:val="24"/>
+          <w:szCs w:val="24"/>
+          <w:vertAlign w:val="superscript"/>
+          <w:lang w:val="fr-FR"/>
+        </w:rPr>
+        <w:t>ème</w:t>
+      </w:r>
+      <w:r>
+        <w:rPr>
+          <w:sz w:val="24"/>
+          <w:szCs w:val="24"/>
+          <w:lang w:val="fr-FR"/>
+        </w:rPr>
+        <w:t xml:space="preserve"> dose</w:t>
+      </w:r>
+      <w:r>
+        <w:rPr>
+          <w:sz w:val="24"/>
+          <w:szCs w:val="24"/>
+          <w:lang w:val="fr-FR"/>
+        </w:rPr>
+        <w:t xml:space="preserve"> ou 2</w:t>
+      </w:r>
+      <w:r>
+        <w:rPr>
+          <w:sz w:val="24"/>
+          <w:szCs w:val="24"/>
+          <w:vertAlign w:val="superscript"/>
+          <w:lang w:val="fr-FR"/>
+        </w:rPr>
+        <w:t>ème</w:t>
+      </w:r>
+      <w:r>
+        <w:rPr>
+          <w:sz w:val="24"/>
+          <w:szCs w:val="24"/>
+          <w:lang w:val="fr-FR"/>
+        </w:rPr>
+        <w:t xml:space="preserve"> dose de rappel</w:t>
+      </w:r>
+      <w:r>
+        <w:rPr>
+          <w:sz w:val="24"/>
+          <w:szCs w:val="24"/>
+          <w:lang w:val="fr-FR"/>
+        </w:rPr>
+        <w:t>) pour homme/femme</w:t>
+      </w:r>
+      <w:r>
+        <w:rPr>
+          <w:sz w:val="24"/>
+          <w:szCs w:val="24"/>
+          <w:lang w:val="fr-FR"/>
+        </w:rPr>
+        <w:t xml:space="preserve"> et dans cette prédiction nous allons prédire pour les deux premiers mois de l’année 2023.</w:t>
+      </w:r>
+    </w:p>
+    <w:p>
+      <w:pPr>
+        <w:jc w:val="both"/>
+        <w:rPr>
+          <w:sz w:val="24"/>
+          <w:szCs w:val="24"/>
+          <w:lang w:val="fr-FR"/>
+        </w:rPr>
+      </w:pPr>
+      <w:r>
+        <w:rPr>
+          <w:sz w:val="24"/>
+          <w:szCs w:val="24"/>
+          <w:lang w:val="fr-FR"/>
+        </w:rPr>
+        <w:t xml:space="preserve"> Dans un premier temps nous récupérons le fichier et nous appliquons les différents traitement (voir Analyse 1 pour plus de détail).</w:t>
+      </w:r>
+    </w:p>
+    <w:p>
+      <w:pPr>
+        <w:jc w:val="both"/>
+        <w:rPr>
+          <w:sz w:val="24"/>
+          <w:szCs w:val="24"/>
+          <w:lang w:val="fr-FR"/>
+        </w:rPr>
+      </w:pPr>
+      <w:r>
+        <w:rPr>
+          <w:sz w:val="24"/>
+          <w:szCs w:val="24"/>
+          <w:lang w:val="fr-FR"/>
+        </w:rPr>
+        <w:t xml:space="preserve">Ensuite, pour récupérer le nombre de dose </w:t>
+      </w:r>
+      <w:r>
+        <w:rPr>
+          <w:sz w:val="24"/>
+          <w:szCs w:val="24"/>
+          <w:lang w:val="fr-FR"/>
+        </w:rPr>
+        <w:t>homme/femme</w:t>
+      </w:r>
+      <w:r>
+        <w:rPr>
+          <w:sz w:val="24"/>
+          <w:szCs w:val="24"/>
+          <w:lang w:val="fr-FR"/>
+        </w:rPr>
+        <w:t xml:space="preserve"> nous allons appliquer </w:t>
+      </w:r>
+      <w:r>
+        <w:rPr>
+          <w:sz w:val="24"/>
+          <w:szCs w:val="24"/>
+          <w:lang w:val="fr-FR"/>
+        </w:rPr>
+        <w:t>des</w:t>
+      </w:r>
+      <w:r>
+        <w:rPr>
+          <w:sz w:val="24"/>
+          <w:szCs w:val="24"/>
+          <w:lang w:val="fr-FR"/>
+        </w:rPr>
+        <w:t xml:space="preserve"> additions des différents </w:t>
+      </w:r>
+      <w:r>
+        <w:rPr>
+          <w:sz w:val="24"/>
+          <w:szCs w:val="24"/>
+          <w:lang w:val="fr-FR"/>
+        </w:rPr>
+        <w:t>lignes correspondant à leurs région</w:t>
+      </w:r>
+      <w:r>
+        <w:rPr>
+          <w:sz w:val="24"/>
+          <w:szCs w:val="24"/>
+          <w:lang w:val="fr-FR"/>
+        </w:rPr>
+        <w:t xml:space="preserve"> (voir L-2</w:t>
+      </w:r>
+      <w:r>
+        <w:rPr>
+          <w:sz w:val="24"/>
+          <w:szCs w:val="24"/>
+          <w:lang w:val="fr-FR"/>
+        </w:rPr>
+        <w:t>3/24</w:t>
+      </w:r>
+      <w:r>
+        <w:rPr>
+          <w:sz w:val="24"/>
+          <w:szCs w:val="24"/>
+          <w:lang w:val="fr-FR"/>
+        </w:rPr>
+        <w:t xml:space="preserve"> – Annexe-Analyse-</w:t>
+      </w:r>
+      <w:r>
+        <w:rPr>
+          <w:sz w:val="24"/>
+          <w:szCs w:val="24"/>
+          <w:lang w:val="fr-FR"/>
+        </w:rPr>
+        <w:t>2</w:t>
+      </w:r>
+      <w:r>
+        <w:rPr>
+          <w:sz w:val="24"/>
+          <w:szCs w:val="24"/>
+          <w:lang w:val="fr-FR"/>
+        </w:rPr>
+        <w:t>) et voici le résultat :</w:t>
+      </w:r>
+    </w:p>
+    <w:p>
+      <w:pPr>
+        <w:jc w:val="both"/>
         <w:rPr>
           <w:b/>
           <w:bCs/>
@@ -2921,9 +3269,7 @@
           <w:lang w:val="fr-FR"/>
         </w:rPr>
       </w:pPr>
-    </w:p>
-    <w:p>
-      <w:pPr>
+      <w:r>
         <w:rPr>
           <w:b/>
           <w:bCs/>
@@ -2931,6 +3277,789 @@
           <w:szCs w:val="26"/>
           <w:lang w:val="fr-FR"/>
         </w:rPr>
+        <w:drawing>
+          <wp:inline distT="0" distB="0" distL="0" distR="0" wp14:anchorId="1DB5680F" wp14:editId="3A5B6E8F">
+            <wp:extent cx="5605289" cy="5184476"/>
+            <wp:effectExtent l="0" t="0" r="0" b="0"/>
+            <wp:docPr id="9" name="Image 9" descr="Une image contenant table&#10;&#10;Description générée automatiquement"/>
+            <wp:cNvGraphicFramePr>
+              <a:graphicFrameLocks xmlns:a="http://schemas.openxmlformats.org/drawingml/2006/main" noChangeAspect="1"/>
+            </wp:cNvGraphicFramePr>
+            <a:graphic xmlns:a="http://schemas.openxmlformats.org/drawingml/2006/main">
+              <a:graphicData uri="http://schemas.openxmlformats.org/drawingml/2006/picture">
+                <pic:pic xmlns:pic="http://schemas.openxmlformats.org/drawingml/2006/picture">
+                  <pic:nvPicPr>
+                    <pic:cNvPr id="9" name="Image 9" descr="Une image contenant table&#10;&#10;Description générée automatiquement"/>
+                    <pic:cNvPicPr/>
+                  </pic:nvPicPr>
+                  <pic:blipFill>
+                    <a:blip r:embed="rId20"/>
+                    <a:stretch>
+                      <a:fillRect/>
+                    </a:stretch>
+                  </pic:blipFill>
+                  <pic:spPr>
+                    <a:xfrm>
+                      <a:off x="0" y="0"/>
+                      <a:ext cx="5649107" cy="5225005"/>
+                    </a:xfrm>
+                    <a:prstGeom prst="rect">
+                      <a:avLst/>
+                    </a:prstGeom>
+                  </pic:spPr>
+                </pic:pic>
+              </a:graphicData>
+            </a:graphic>
+          </wp:inline>
+        </w:drawing>
+      </w:r>
+    </w:p>
+    <w:p>
+      <w:pPr>
+        <w:jc w:val="both"/>
+        <w:rPr>
+          <w:sz w:val="24"/>
+          <w:szCs w:val="24"/>
+          <w:lang w:val="fr-FR"/>
+        </w:rPr>
+      </w:pPr>
+      <w:r>
+        <w:rPr>
+          <w:sz w:val="24"/>
+          <w:szCs w:val="24"/>
+          <w:lang w:val="fr-FR"/>
+        </w:rPr>
+        <w:t xml:space="preserve">Nous obtenons une liste contenant plusieurs listes chacune correspondent à une </w:t>
+      </w:r>
+      <w:r>
+        <w:rPr>
+          <w:sz w:val="24"/>
+          <w:szCs w:val="24"/>
+          <w:lang w:val="fr-FR"/>
+        </w:rPr>
+        <w:t>région</w:t>
+      </w:r>
+      <w:r>
+        <w:rPr>
+          <w:sz w:val="24"/>
+          <w:szCs w:val="24"/>
+          <w:lang w:val="fr-FR"/>
+        </w:rPr>
+        <w:t>.</w:t>
+      </w:r>
+      <w:r>
+        <w:rPr>
+          <w:sz w:val="24"/>
+          <w:szCs w:val="24"/>
+          <w:lang w:val="fr-FR"/>
+        </w:rPr>
+        <w:t xml:space="preserve"> </w:t>
+      </w:r>
+    </w:p>
+    <w:p>
+      <w:pPr>
+        <w:jc w:val="both"/>
+        <w:rPr>
+          <w:sz w:val="24"/>
+          <w:szCs w:val="24"/>
+          <w:lang w:val="fr-FR"/>
+        </w:rPr>
+      </w:pPr>
+    </w:p>
+    <w:p>
+      <w:pPr>
+        <w:jc w:val="both"/>
+        <w:rPr>
+          <w:sz w:val="24"/>
+          <w:szCs w:val="24"/>
+          <w:lang w:val="fr-FR"/>
+        </w:rPr>
+      </w:pPr>
+      <w:r>
+        <w:rPr>
+          <w:sz w:val="24"/>
+          <w:szCs w:val="24"/>
+          <w:lang w:val="fr-FR"/>
+        </w:rPr>
+        <w:lastRenderedPageBreak/>
+        <w:t>Prenons la région numéro 20 comme exemple.</w:t>
+      </w:r>
+    </w:p>
+    <w:p>
+      <w:pPr>
+        <w:jc w:val="both"/>
+        <w:rPr>
+          <w:sz w:val="24"/>
+          <w:szCs w:val="24"/>
+          <w:lang w:val="fr-FR"/>
+        </w:rPr>
+      </w:pPr>
+      <w:r>
+        <w:rPr>
+          <w:sz w:val="24"/>
+          <w:szCs w:val="24"/>
+          <w:lang w:val="fr-FR"/>
+        </w:rPr>
+        <w:drawing>
+          <wp:inline distT="0" distB="0" distL="0" distR="0" wp14:anchorId="69D68D4D" wp14:editId="67F50CDF">
+            <wp:extent cx="2760453" cy="3986795"/>
+            <wp:effectExtent l="0" t="0" r="1905" b="0"/>
+            <wp:docPr id="10" name="Image 10" descr="Une image contenant table&#10;&#10;Description générée automatiquement"/>
+            <wp:cNvGraphicFramePr>
+              <a:graphicFrameLocks xmlns:a="http://schemas.openxmlformats.org/drawingml/2006/main" noChangeAspect="1"/>
+            </wp:cNvGraphicFramePr>
+            <a:graphic xmlns:a="http://schemas.openxmlformats.org/drawingml/2006/main">
+              <a:graphicData uri="http://schemas.openxmlformats.org/drawingml/2006/picture">
+                <pic:pic xmlns:pic="http://schemas.openxmlformats.org/drawingml/2006/picture">
+                  <pic:nvPicPr>
+                    <pic:cNvPr id="10" name="Image 10" descr="Une image contenant table&#10;&#10;Description générée automatiquement"/>
+                    <pic:cNvPicPr/>
+                  </pic:nvPicPr>
+                  <pic:blipFill>
+                    <a:blip r:embed="rId21"/>
+                    <a:stretch>
+                      <a:fillRect/>
+                    </a:stretch>
+                  </pic:blipFill>
+                  <pic:spPr>
+                    <a:xfrm>
+                      <a:off x="0" y="0"/>
+                      <a:ext cx="2780832" cy="4016227"/>
+                    </a:xfrm>
+                    <a:prstGeom prst="rect">
+                      <a:avLst/>
+                    </a:prstGeom>
+                  </pic:spPr>
+                </pic:pic>
+              </a:graphicData>
+            </a:graphic>
+          </wp:inline>
+        </w:drawing>
+      </w:r>
+    </w:p>
+    <w:p>
+      <w:pPr>
+        <w:rPr>
+          <w:sz w:val="24"/>
+          <w:szCs w:val="24"/>
+          <w:lang w:val="fr-FR"/>
+        </w:rPr>
+      </w:pPr>
+      <w:r>
+        <w:rPr>
+          <w:sz w:val="24"/>
+          <w:szCs w:val="24"/>
+          <w:lang w:val="fr-FR"/>
+        </w:rPr>
+        <w:t xml:space="preserve">Puis grâce à ses informations </w:t>
+      </w:r>
+      <w:r>
+        <w:rPr>
+          <w:sz w:val="24"/>
+          <w:szCs w:val="24"/>
+          <w:lang w:val="fr-FR"/>
+        </w:rPr>
+        <w:t>nous allons établir des données statistiques, pour cela nous allons créer une liste puis dedans on affecte les différents calculs (moyenne, variance, écart-type etc. …) pour cela nous allons itérer sur l’ensemble de toutes les régions et affecté ceci dans le nouvelle liste</w:t>
+      </w:r>
+      <w:r>
+        <w:rPr>
+          <w:sz w:val="24"/>
+          <w:szCs w:val="24"/>
+          <w:lang w:val="fr-FR"/>
+        </w:rPr>
+        <w:t xml:space="preserve"> </w:t>
+      </w:r>
+      <w:r>
+        <w:rPr>
+          <w:sz w:val="24"/>
+          <w:szCs w:val="24"/>
+          <w:lang w:val="fr-FR"/>
+        </w:rPr>
+        <w:t>(voir L-</w:t>
+      </w:r>
+      <w:r>
+        <w:rPr>
+          <w:sz w:val="24"/>
+          <w:szCs w:val="24"/>
+          <w:lang w:val="fr-FR"/>
+        </w:rPr>
+        <w:t>35</w:t>
+      </w:r>
+      <w:r>
+        <w:rPr>
+          <w:sz w:val="24"/>
+          <w:szCs w:val="24"/>
+          <w:lang w:val="fr-FR"/>
+        </w:rPr>
+        <w:t>/</w:t>
+      </w:r>
+      <w:r>
+        <w:rPr>
+          <w:sz w:val="24"/>
+          <w:szCs w:val="24"/>
+          <w:lang w:val="fr-FR"/>
+        </w:rPr>
+        <w:t>5</w:t>
+      </w:r>
+      <w:r>
+        <w:rPr>
+          <w:sz w:val="24"/>
+          <w:szCs w:val="24"/>
+          <w:lang w:val="fr-FR"/>
+        </w:rPr>
+        <w:t>4 – Annexe-Analyse-2)</w:t>
+      </w:r>
+      <w:r>
+        <w:rPr>
+          <w:sz w:val="24"/>
+          <w:szCs w:val="24"/>
+          <w:lang w:val="fr-FR"/>
+        </w:rPr>
+        <w:t>.</w:t>
+      </w:r>
+      <w:r>
+        <w:rPr>
+          <w:sz w:val="24"/>
+          <w:szCs w:val="24"/>
+          <w:lang w:val="fr-FR"/>
+        </w:rPr>
+        <w:t xml:space="preserve"> Ce qui va nous créer une liste contenant les statistiques de toutes les régions :</w:t>
+      </w:r>
+    </w:p>
+    <w:p>
+      <w:pPr>
+        <w:rPr>
+          <w:sz w:val="24"/>
+          <w:szCs w:val="24"/>
+          <w:lang w:val="fr-FR"/>
+        </w:rPr>
+      </w:pPr>
+      <w:r>
+        <w:rPr>
+          <w:sz w:val="24"/>
+          <w:szCs w:val="24"/>
+          <w:lang w:val="fr-FR"/>
+        </w:rPr>
+        <w:drawing>
+          <wp:inline distT="0" distB="0" distL="0" distR="0" wp14:anchorId="17F4EBE3" wp14:editId="7310D081">
+            <wp:extent cx="3517511" cy="3157268"/>
+            <wp:effectExtent l="0" t="0" r="6985" b="5080"/>
+            <wp:docPr id="11" name="Image 11" descr="Une image contenant table&#10;&#10;Description générée automatiquement"/>
+            <wp:cNvGraphicFramePr>
+              <a:graphicFrameLocks xmlns:a="http://schemas.openxmlformats.org/drawingml/2006/main" noChangeAspect="1"/>
+            </wp:cNvGraphicFramePr>
+            <a:graphic xmlns:a="http://schemas.openxmlformats.org/drawingml/2006/main">
+              <a:graphicData uri="http://schemas.openxmlformats.org/drawingml/2006/picture">
+                <pic:pic xmlns:pic="http://schemas.openxmlformats.org/drawingml/2006/picture">
+                  <pic:nvPicPr>
+                    <pic:cNvPr id="11" name="Image 11" descr="Une image contenant table&#10;&#10;Description générée automatiquement"/>
+                    <pic:cNvPicPr/>
+                  </pic:nvPicPr>
+                  <pic:blipFill>
+                    <a:blip r:embed="rId22"/>
+                    <a:stretch>
+                      <a:fillRect/>
+                    </a:stretch>
+                  </pic:blipFill>
+                  <pic:spPr>
+                    <a:xfrm>
+                      <a:off x="0" y="0"/>
+                      <a:ext cx="3522422" cy="3161676"/>
+                    </a:xfrm>
+                    <a:prstGeom prst="rect">
+                      <a:avLst/>
+                    </a:prstGeom>
+                  </pic:spPr>
+                </pic:pic>
+              </a:graphicData>
+            </a:graphic>
+          </wp:inline>
+        </w:drawing>
+      </w:r>
+    </w:p>
+    <w:p>
+      <w:pPr>
+        <w:jc w:val="both"/>
+        <w:rPr>
+          <w:sz w:val="24"/>
+          <w:szCs w:val="24"/>
+          <w:lang w:val="fr-FR"/>
+        </w:rPr>
+      </w:pPr>
+      <w:r>
+        <w:rPr>
+          <w:sz w:val="24"/>
+          <w:szCs w:val="24"/>
+          <w:lang w:val="fr-FR"/>
+        </w:rPr>
+        <w:lastRenderedPageBreak/>
+        <w:t xml:space="preserve">Comme vous pouvez le voir ci-dessous nous avons dans la </w:t>
+      </w:r>
+      <w:r>
+        <w:rPr>
+          <w:sz w:val="24"/>
+          <w:szCs w:val="24"/>
+          <w:lang w:val="fr-FR"/>
+        </w:rPr>
+        <w:t>région (</w:t>
+      </w:r>
+      <w:r>
+        <w:rPr>
+          <w:sz w:val="24"/>
+          <w:szCs w:val="24"/>
+          <w:lang w:val="fr-FR"/>
+        </w:rPr>
+        <w:t>94) les différents informations statistiques</w:t>
+      </w:r>
+      <w:r>
+        <w:rPr>
+          <w:sz w:val="24"/>
+          <w:szCs w:val="24"/>
+          <w:lang w:val="fr-FR"/>
+        </w:rPr>
+        <w:t>.</w:t>
+      </w:r>
+    </w:p>
+    <w:p>
+      <w:pPr>
+        <w:rPr>
+          <w:sz w:val="24"/>
+          <w:szCs w:val="24"/>
+          <w:lang w:val="fr-FR"/>
+        </w:rPr>
+      </w:pPr>
+      <w:r>
+        <w:rPr>
+          <w:sz w:val="24"/>
+          <w:szCs w:val="24"/>
+          <w:lang w:val="fr-FR"/>
+        </w:rPr>
+        <w:drawing>
+          <wp:inline distT="0" distB="0" distL="0" distR="0" wp14:anchorId="0C18B031" wp14:editId="4BAC61A2">
+            <wp:extent cx="3981100" cy="3579962"/>
+            <wp:effectExtent l="0" t="0" r="635" b="1905"/>
+            <wp:docPr id="12" name="Image 12"/>
+            <wp:cNvGraphicFramePr>
+              <a:graphicFrameLocks xmlns:a="http://schemas.openxmlformats.org/drawingml/2006/main" noChangeAspect="1"/>
+            </wp:cNvGraphicFramePr>
+            <a:graphic xmlns:a="http://schemas.openxmlformats.org/drawingml/2006/main">
+              <a:graphicData uri="http://schemas.openxmlformats.org/drawingml/2006/picture">
+                <pic:pic xmlns:pic="http://schemas.openxmlformats.org/drawingml/2006/picture">
+                  <pic:nvPicPr>
+                    <pic:cNvPr id="1" name=""/>
+                    <pic:cNvPicPr/>
+                  </pic:nvPicPr>
+                  <pic:blipFill>
+                    <a:blip r:embed="rId23"/>
+                    <a:stretch>
+                      <a:fillRect/>
+                    </a:stretch>
+                  </pic:blipFill>
+                  <pic:spPr>
+                    <a:xfrm>
+                      <a:off x="0" y="0"/>
+                      <a:ext cx="3987153" cy="3585405"/>
+                    </a:xfrm>
+                    <a:prstGeom prst="rect">
+                      <a:avLst/>
+                    </a:prstGeom>
+                  </pic:spPr>
+                </pic:pic>
+              </a:graphicData>
+            </a:graphic>
+          </wp:inline>
+        </w:drawing>
+      </w:r>
+    </w:p>
+    <w:p>
+      <w:pPr>
+        <w:rPr>
+          <w:sz w:val="24"/>
+          <w:szCs w:val="24"/>
+          <w:lang w:val="fr-FR"/>
+        </w:rPr>
+      </w:pPr>
+      <w:r>
+        <w:rPr>
+          <w:sz w:val="24"/>
+          <w:szCs w:val="24"/>
+          <w:lang w:val="fr-FR"/>
+        </w:rPr>
+        <w:t>Ensuite ce data frame « statsDataByRegionByMonth » on va l’utiliser pour</w:t>
+      </w:r>
+      <w:r>
+        <w:rPr>
+          <w:sz w:val="24"/>
+          <w:szCs w:val="24"/>
+          <w:lang w:val="fr-FR"/>
+        </w:rPr>
+        <w:t xml:space="preserve"> faire un jolie graphique (</w:t>
+      </w:r>
+      <w:r>
+        <w:rPr>
+          <w:sz w:val="24"/>
+          <w:szCs w:val="24"/>
+          <w:lang w:val="fr-FR"/>
+        </w:rPr>
+        <w:t>voir L-</w:t>
+      </w:r>
+      <w:r>
+        <w:rPr>
+          <w:sz w:val="24"/>
+          <w:szCs w:val="24"/>
+          <w:lang w:val="fr-FR"/>
+        </w:rPr>
+        <w:t>59</w:t>
+      </w:r>
+      <w:r>
+        <w:rPr>
+          <w:sz w:val="24"/>
+          <w:szCs w:val="24"/>
+          <w:lang w:val="fr-FR"/>
+        </w:rPr>
+        <w:t xml:space="preserve"> – Annexe-Analyse-2).</w:t>
+      </w:r>
+      <w:r>
+        <w:rPr>
+          <w:sz w:val="24"/>
+          <w:szCs w:val="24"/>
+          <w:lang w:val="fr-FR"/>
+        </w:rPr>
+        <w:t xml:space="preserve"> </w:t>
+      </w:r>
+    </w:p>
+    <w:p>
+      <w:pPr>
+        <w:rPr>
+          <w:sz w:val="24"/>
+          <w:szCs w:val="24"/>
+          <w:lang w:val="fr-FR"/>
+        </w:rPr>
+      </w:pPr>
+      <w:r>
+        <w:rPr>
+          <w:sz w:val="24"/>
+          <w:szCs w:val="24"/>
+          <w:lang w:val="fr-FR"/>
+        </w:rPr>
+        <w:t xml:space="preserve">Pour conclure cette analyse nous allons procéder à la prédiction de cette analyse portant à savoir le nombre d’homme et de femme qui aurait pris un 2 -ème dose de rappel. </w:t>
+      </w:r>
+    </w:p>
+    <w:p>
+      <w:pPr>
+        <w:rPr>
+          <w:sz w:val="24"/>
+          <w:szCs w:val="24"/>
+          <w:lang w:val="fr-FR"/>
+        </w:rPr>
+      </w:pPr>
+      <w:r>
+        <w:rPr>
+          <w:sz w:val="24"/>
+          <w:szCs w:val="24"/>
+          <w:lang w:val="fr-FR"/>
+        </w:rPr>
+        <w:t>Pour cela nous uti</w:t>
+      </w:r>
+      <w:r>
+        <w:rPr>
+          <w:sz w:val="24"/>
+          <w:szCs w:val="24"/>
+          <w:lang w:val="fr-FR"/>
+        </w:rPr>
+        <w:t xml:space="preserve">lisons un modèle pour l’utilisation d’un graphique linéaire </w:t>
+      </w:r>
+      <w:r>
+        <w:rPr>
+          <w:sz w:val="24"/>
+          <w:szCs w:val="24"/>
+          <w:lang w:val="fr-FR"/>
+        </w:rPr>
+        <w:t>(voir L-</w:t>
+      </w:r>
+      <w:r>
+        <w:rPr>
+          <w:sz w:val="24"/>
+          <w:szCs w:val="24"/>
+          <w:lang w:val="fr-FR"/>
+        </w:rPr>
+        <w:t>79 ou L-84</w:t>
+      </w:r>
+      <w:r>
+        <w:rPr>
+          <w:sz w:val="24"/>
+          <w:szCs w:val="24"/>
+          <w:lang w:val="fr-FR"/>
+        </w:rPr>
+        <w:t xml:space="preserve"> – Annexe-Analyse-2).</w:t>
+      </w:r>
+      <w:r>
+        <w:rPr>
+          <w:sz w:val="24"/>
+          <w:szCs w:val="24"/>
+          <w:lang w:val="fr-FR"/>
+        </w:rPr>
+        <w:t xml:space="preserve"> </w:t>
+      </w:r>
+    </w:p>
+    <w:p>
+      <w:pPr>
+        <w:rPr>
+          <w:sz w:val="24"/>
+          <w:szCs w:val="24"/>
+          <w:lang w:val="fr-FR"/>
+        </w:rPr>
+      </w:pPr>
+      <w:r>
+        <w:rPr>
+          <w:sz w:val="24"/>
+          <w:szCs w:val="24"/>
+          <w:lang w:val="fr-FR"/>
+        </w:rPr>
+        <w:t>Ayant ce modèle nous allons utiliser pour créer une prédiction sur le mois de janvier et février 2023</w:t>
+      </w:r>
+      <w:r>
+        <w:rPr>
+          <w:sz w:val="24"/>
+          <w:szCs w:val="24"/>
+          <w:lang w:val="fr-FR"/>
+        </w:rPr>
+        <w:t xml:space="preserve"> pour les hommes et femmes dont chacun dispose de 3 catégorie de </w:t>
+      </w:r>
+      <w:r>
+        <w:rPr>
+          <w:sz w:val="24"/>
+          <w:szCs w:val="24"/>
+          <w:lang w:val="fr-FR"/>
+        </w:rPr>
+        <w:t>prédiction,</w:t>
+      </w:r>
+      <w:r>
+        <w:rPr>
+          <w:sz w:val="24"/>
+          <w:szCs w:val="24"/>
+          <w:lang w:val="fr-FR"/>
+        </w:rPr>
+        <w:t xml:space="preserve"> prédiction dit « fit » qui correspond à la prédiction </w:t>
+      </w:r>
+      <w:r>
+        <w:rPr>
+          <w:sz w:val="24"/>
+          <w:szCs w:val="24"/>
+          <w:lang w:val="fr-FR"/>
+        </w:rPr>
+        <w:t>moyenne,</w:t>
+      </w:r>
+      <w:r>
+        <w:rPr>
+          <w:sz w:val="24"/>
+          <w:szCs w:val="24"/>
+          <w:lang w:val="fr-FR"/>
+        </w:rPr>
+        <w:t xml:space="preserve"> prédiction dite « </w:t>
+      </w:r>
+      <w:proofErr w:type="spellStart"/>
+      <w:r>
+        <w:rPr>
+          <w:sz w:val="24"/>
+          <w:szCs w:val="24"/>
+          <w:lang w:val="fr-FR"/>
+        </w:rPr>
+        <w:t>lower</w:t>
+      </w:r>
+      <w:proofErr w:type="spellEnd"/>
+      <w:r>
+        <w:rPr>
+          <w:sz w:val="24"/>
+          <w:szCs w:val="24"/>
+          <w:lang w:val="fr-FR"/>
+        </w:rPr>
+        <w:t> » l’estimation pessimiste et prédiction dit « </w:t>
+      </w:r>
+      <w:proofErr w:type="spellStart"/>
+      <w:r>
+        <w:rPr>
+          <w:sz w:val="24"/>
+          <w:szCs w:val="24"/>
+          <w:lang w:val="fr-FR"/>
+        </w:rPr>
+        <w:t>upper</w:t>
+      </w:r>
+      <w:proofErr w:type="spellEnd"/>
+      <w:r>
+        <w:rPr>
+          <w:sz w:val="24"/>
+          <w:szCs w:val="24"/>
+          <w:lang w:val="fr-FR"/>
+        </w:rPr>
+        <w:t> » la prédiction optimiste.</w:t>
+      </w:r>
+    </w:p>
+    <w:p>
+      <w:pPr>
+        <w:rPr>
+          <w:sz w:val="24"/>
+          <w:szCs w:val="24"/>
+          <w:lang w:val="fr-FR"/>
+        </w:rPr>
+      </w:pPr>
+      <w:r>
+        <w:rPr>
+          <w:sz w:val="24"/>
+          <w:szCs w:val="24"/>
+          <w:lang w:val="fr-FR"/>
+        </w:rPr>
+        <w:t>Grâce à ceci nous pouvons ajuster notre graphe est ajouté les différents points de prédilections voir image ci-dessous, on peut voir qu’ici pour la région 94 les femmes sont plus préoccupés à faire le 2</w:t>
+      </w:r>
+      <w:r>
+        <w:rPr>
+          <w:sz w:val="24"/>
+          <w:szCs w:val="24"/>
+          <w:vertAlign w:val="superscript"/>
+          <w:lang w:val="fr-FR"/>
+        </w:rPr>
+        <w:t>ème</w:t>
+      </w:r>
+      <w:r>
+        <w:rPr>
+          <w:sz w:val="24"/>
+          <w:szCs w:val="24"/>
+          <w:lang w:val="fr-FR"/>
+        </w:rPr>
+        <w:t xml:space="preserve"> dose de rappel que les hommes qui sont légèrement moins préoccupés.</w:t>
+      </w:r>
+    </w:p>
+    <w:p>
+      <w:pPr>
+        <w:rPr>
+          <w:sz w:val="24"/>
+          <w:szCs w:val="24"/>
+          <w:lang w:val="fr-FR"/>
+        </w:rPr>
+      </w:pPr>
+    </w:p>
+    <w:p>
+      <w:pPr>
+        <w:rPr>
+          <w:sz w:val="24"/>
+          <w:szCs w:val="24"/>
+          <w:lang w:val="fr-FR"/>
+        </w:rPr>
+      </w:pPr>
+      <w:r>
+        <w:rPr>
+          <w:sz w:val="24"/>
+          <w:szCs w:val="24"/>
+          <w:lang w:val="fr-FR"/>
+        </w:rPr>
+        <w:lastRenderedPageBreak/>
+        <w:drawing>
+          <wp:inline distT="0" distB="0" distL="0" distR="0" wp14:anchorId="2CC77848" wp14:editId="32150ECF">
+            <wp:extent cx="5760085" cy="3725545"/>
+            <wp:effectExtent l="0" t="0" r="0" b="8255"/>
+            <wp:docPr id="15" name="Image 15"/>
+            <wp:cNvGraphicFramePr>
+              <a:graphicFrameLocks xmlns:a="http://schemas.openxmlformats.org/drawingml/2006/main" noChangeAspect="1"/>
+            </wp:cNvGraphicFramePr>
+            <a:graphic xmlns:a="http://schemas.openxmlformats.org/drawingml/2006/main">
+              <a:graphicData uri="http://schemas.openxmlformats.org/drawingml/2006/picture">
+                <pic:pic xmlns:pic="http://schemas.openxmlformats.org/drawingml/2006/picture">
+                  <pic:nvPicPr>
+                    <pic:cNvPr id="1" name=""/>
+                    <pic:cNvPicPr/>
+                  </pic:nvPicPr>
+                  <pic:blipFill>
+                    <a:blip r:embed="rId24"/>
+                    <a:stretch>
+                      <a:fillRect/>
+                    </a:stretch>
+                  </pic:blipFill>
+                  <pic:spPr>
+                    <a:xfrm>
+                      <a:off x="0" y="0"/>
+                      <a:ext cx="5760085" cy="3725545"/>
+                    </a:xfrm>
+                    <a:prstGeom prst="rect">
+                      <a:avLst/>
+                    </a:prstGeom>
+                  </pic:spPr>
+                </pic:pic>
+              </a:graphicData>
+            </a:graphic>
+          </wp:inline>
+        </w:drawing>
+      </w:r>
+    </w:p>
+    <w:p>
+      <w:pPr>
+        <w:rPr>
+          <w:sz w:val="24"/>
+          <w:szCs w:val="24"/>
+          <w:lang w:val="fr-FR"/>
+        </w:rPr>
+      </w:pPr>
+    </w:p>
+    <w:p>
+      <w:pPr>
+        <w:rPr>
+          <w:sz w:val="24"/>
+          <w:szCs w:val="24"/>
+          <w:lang w:val="fr-FR"/>
+        </w:rPr>
+      </w:pPr>
+    </w:p>
+    <w:p>
+      <w:pPr>
+        <w:rPr>
+          <w:sz w:val="24"/>
+          <w:szCs w:val="24"/>
+          <w:lang w:val="fr-FR"/>
+        </w:rPr>
+      </w:pPr>
+    </w:p>
+    <w:p>
+      <w:pPr>
+        <w:rPr>
+          <w:sz w:val="24"/>
+          <w:szCs w:val="24"/>
+          <w:lang w:val="fr-FR"/>
+        </w:rPr>
+      </w:pPr>
+    </w:p>
+    <w:p>
+      <w:pPr>
+        <w:rPr>
+          <w:sz w:val="24"/>
+          <w:szCs w:val="24"/>
+          <w:lang w:val="fr-FR"/>
+        </w:rPr>
+      </w:pPr>
+    </w:p>
+    <w:p>
+      <w:pPr>
+        <w:rPr>
+          <w:sz w:val="24"/>
+          <w:szCs w:val="24"/>
+          <w:lang w:val="fr-FR"/>
+        </w:rPr>
+      </w:pPr>
+    </w:p>
+    <w:p>
+      <w:pPr>
+        <w:rPr>
+          <w:sz w:val="24"/>
+          <w:szCs w:val="24"/>
+          <w:lang w:val="fr-FR"/>
+        </w:rPr>
+      </w:pPr>
+    </w:p>
+    <w:p>
+      <w:pPr>
+        <w:rPr>
+          <w:sz w:val="24"/>
+          <w:szCs w:val="24"/>
+          <w:lang w:val="fr-FR"/>
+        </w:rPr>
       </w:pPr>
     </w:p>
     <w:p>
@@ -2946,94 +4075,6 @@
     </w:p>
     <w:p>
       <w:pPr>
-        <w:rPr>
-          <w:b/>
-          <w:bCs/>
-          <w:sz w:val="26"/>
-          <w:szCs w:val="26"/>
-          <w:lang w:val="fr-FR"/>
-        </w:rPr>
-      </w:pPr>
-    </w:p>
-    <w:p>
-      <w:pPr>
-        <w:rPr>
-          <w:b/>
-          <w:bCs/>
-          <w:sz w:val="26"/>
-          <w:szCs w:val="26"/>
-          <w:lang w:val="fr-FR"/>
-        </w:rPr>
-      </w:pPr>
-    </w:p>
-    <w:p>
-      <w:pPr>
-        <w:rPr>
-          <w:b/>
-          <w:bCs/>
-          <w:sz w:val="26"/>
-          <w:szCs w:val="26"/>
-          <w:lang w:val="fr-FR"/>
-        </w:rPr>
-      </w:pPr>
-    </w:p>
-    <w:p>
-      <w:pPr>
-        <w:rPr>
-          <w:b/>
-          <w:bCs/>
-          <w:sz w:val="26"/>
-          <w:szCs w:val="26"/>
-          <w:lang w:val="fr-FR"/>
-        </w:rPr>
-      </w:pPr>
-    </w:p>
-    <w:p>
-      <w:pPr>
-        <w:rPr>
-          <w:b/>
-          <w:bCs/>
-          <w:sz w:val="26"/>
-          <w:szCs w:val="26"/>
-          <w:lang w:val="fr-FR"/>
-        </w:rPr>
-      </w:pPr>
-    </w:p>
-    <w:p>
-      <w:pPr>
-        <w:rPr>
-          <w:b/>
-          <w:bCs/>
-          <w:sz w:val="26"/>
-          <w:szCs w:val="26"/>
-          <w:lang w:val="fr-FR"/>
-        </w:rPr>
-      </w:pPr>
-    </w:p>
-    <w:p>
-      <w:pPr>
-        <w:rPr>
-          <w:b/>
-          <w:bCs/>
-          <w:sz w:val="26"/>
-          <w:szCs w:val="26"/>
-          <w:lang w:val="fr-FR"/>
-        </w:rPr>
-      </w:pPr>
-    </w:p>
-    <w:p>
-      <w:pPr>
-        <w:rPr>
-          <w:b/>
-          <w:bCs/>
-          <w:sz w:val="26"/>
-          <w:szCs w:val="26"/>
-          <w:lang w:val="fr-FR"/>
-        </w:rPr>
-      </w:pPr>
-    </w:p>
-    <w:p>
-      <w:pPr>
         <w:pStyle w:val="Titre1"/>
         <w:rPr>
           <w:lang w:val="fr-FR"/>
@@ -3045,6 +4086,7 @@
           <w:color w:val="0070C0"/>
           <w:lang w:val="fr-FR"/>
         </w:rPr>
+        <w:lastRenderedPageBreak/>
         <w:t>Gestion de projet</w:t>
       </w:r>
       <w:bookmarkEnd w:id="12"/>
@@ -3192,7 +4234,25 @@
           <w:szCs w:val="24"/>
           <w:lang w:val="fr-FR"/>
         </w:rPr>
-        <w:t>Le système kanban fonctionne avec un workflow par l’utilisation d’un tableau et vous permet d’avoir un dashboard du suivi de l’avancement des tâches confier. Le fonctionnement est assez ludique, il fonctionne avec un système de ticket.</w:t>
+        <w:t xml:space="preserve">Le système kanban fonctionne avec un workflow par l’utilisation d’un tableau et vous permet d’avoir un </w:t>
+      </w:r>
+      <w:proofErr w:type="spellStart"/>
+      <w:r>
+        <w:rPr>
+          <w:sz w:val="24"/>
+          <w:szCs w:val="24"/>
+          <w:lang w:val="fr-FR"/>
+        </w:rPr>
+        <w:t>dashboard</w:t>
+      </w:r>
+      <w:proofErr w:type="spellEnd"/>
+      <w:r>
+        <w:rPr>
+          <w:sz w:val="24"/>
+          <w:szCs w:val="24"/>
+          <w:lang w:val="fr-FR"/>
+        </w:rPr>
+        <w:t xml:space="preserve"> du suivi de l’avancement des tâches confier. Le fonctionnement est assez ludique, il fonctionne avec un système de ticket.</w:t>
       </w:r>
     </w:p>
     <w:p>
@@ -3212,6 +4272,7 @@
       </w:pPr>
       <w:r>
         <w:rPr>
+          <w:noProof/>
           <w:sz w:val="22"/>
           <w:szCs w:val="22"/>
           <w:lang w:val="fr-FR"/>
@@ -3232,7 +4293,7 @@
                     <pic:cNvPicPr/>
                   </pic:nvPicPr>
                   <pic:blipFill>
-                    <a:blip r:embed="rId17"/>
+                    <a:blip r:embed="rId25"/>
                     <a:stretch>
                       <a:fillRect/>
                     </a:stretch>
@@ -3282,6 +4343,15 @@
     </w:p>
     <w:p>
       <w:pPr>
+        <w:rPr>
+          <w:sz w:val="22"/>
+          <w:szCs w:val="22"/>
+          <w:lang w:val="fr-FR"/>
+        </w:rPr>
+      </w:pPr>
+    </w:p>
+    <w:p>
+      <w:pPr>
         <w:pStyle w:val="Titre1"/>
         <w:rPr>
           <w:color w:val="0070C0"/>
@@ -3381,15 +4451,200 @@
           <w:lang w:val="fr-FR"/>
         </w:rPr>
       </w:pPr>
-      <w:r>
+    </w:p>
+    <w:p>
+      <w:pPr>
         <w:rPr>
           <w:b/>
           <w:sz w:val="24"/>
           <w:szCs w:val="24"/>
           <w:lang w:val="fr-FR"/>
         </w:rPr>
-        <w:tab/>
-      </w:r>
+      </w:pPr>
+    </w:p>
+    <w:p>
+      <w:pPr>
+        <w:rPr>
+          <w:b/>
+          <w:sz w:val="24"/>
+          <w:szCs w:val="24"/>
+          <w:lang w:val="fr-FR"/>
+        </w:rPr>
+      </w:pPr>
+    </w:p>
+    <w:p>
+      <w:pPr>
+        <w:rPr>
+          <w:b/>
+          <w:sz w:val="24"/>
+          <w:szCs w:val="24"/>
+          <w:lang w:val="fr-FR"/>
+        </w:rPr>
+      </w:pPr>
+    </w:p>
+    <w:p>
+      <w:pPr>
+        <w:rPr>
+          <w:b/>
+          <w:sz w:val="24"/>
+          <w:szCs w:val="24"/>
+          <w:lang w:val="fr-FR"/>
+        </w:rPr>
+      </w:pPr>
+    </w:p>
+    <w:p>
+      <w:pPr>
+        <w:rPr>
+          <w:b/>
+          <w:sz w:val="24"/>
+          <w:szCs w:val="24"/>
+          <w:lang w:val="fr-FR"/>
+        </w:rPr>
+      </w:pPr>
+    </w:p>
+    <w:p>
+      <w:pPr>
+        <w:rPr>
+          <w:b/>
+          <w:sz w:val="24"/>
+          <w:szCs w:val="24"/>
+          <w:lang w:val="fr-FR"/>
+        </w:rPr>
+      </w:pPr>
+    </w:p>
+    <w:p>
+      <w:pPr>
+        <w:rPr>
+          <w:b/>
+          <w:sz w:val="24"/>
+          <w:szCs w:val="24"/>
+          <w:lang w:val="fr-FR"/>
+        </w:rPr>
+      </w:pPr>
+    </w:p>
+    <w:p>
+      <w:pPr>
+        <w:rPr>
+          <w:b/>
+          <w:sz w:val="24"/>
+          <w:szCs w:val="24"/>
+          <w:lang w:val="fr-FR"/>
+        </w:rPr>
+      </w:pPr>
+    </w:p>
+    <w:p>
+      <w:pPr>
+        <w:rPr>
+          <w:b/>
+          <w:sz w:val="24"/>
+          <w:szCs w:val="24"/>
+          <w:lang w:val="fr-FR"/>
+        </w:rPr>
+      </w:pPr>
+    </w:p>
+    <w:p>
+      <w:pPr>
+        <w:rPr>
+          <w:b/>
+          <w:sz w:val="24"/>
+          <w:szCs w:val="24"/>
+          <w:lang w:val="fr-FR"/>
+        </w:rPr>
+      </w:pPr>
+    </w:p>
+    <w:p>
+      <w:pPr>
+        <w:rPr>
+          <w:b/>
+          <w:sz w:val="24"/>
+          <w:szCs w:val="24"/>
+          <w:lang w:val="fr-FR"/>
+        </w:rPr>
+      </w:pPr>
+    </w:p>
+    <w:p>
+      <w:pPr>
+        <w:rPr>
+          <w:b/>
+          <w:sz w:val="24"/>
+          <w:szCs w:val="24"/>
+          <w:lang w:val="fr-FR"/>
+        </w:rPr>
+      </w:pPr>
+    </w:p>
+    <w:p>
+      <w:pPr>
+        <w:rPr>
+          <w:b/>
+          <w:sz w:val="24"/>
+          <w:szCs w:val="24"/>
+          <w:lang w:val="fr-FR"/>
+        </w:rPr>
+      </w:pPr>
+    </w:p>
+    <w:p>
+      <w:pPr>
+        <w:rPr>
+          <w:b/>
+          <w:sz w:val="24"/>
+          <w:szCs w:val="24"/>
+          <w:lang w:val="fr-FR"/>
+        </w:rPr>
+      </w:pPr>
+    </w:p>
+    <w:p>
+      <w:pPr>
+        <w:rPr>
+          <w:b/>
+          <w:sz w:val="24"/>
+          <w:szCs w:val="24"/>
+          <w:lang w:val="fr-FR"/>
+        </w:rPr>
+      </w:pPr>
+    </w:p>
+    <w:p>
+      <w:pPr>
+        <w:rPr>
+          <w:b/>
+          <w:sz w:val="24"/>
+          <w:szCs w:val="24"/>
+          <w:lang w:val="fr-FR"/>
+        </w:rPr>
+      </w:pPr>
+    </w:p>
+    <w:p>
+      <w:pPr>
+        <w:rPr>
+          <w:b/>
+          <w:sz w:val="24"/>
+          <w:szCs w:val="24"/>
+          <w:lang w:val="fr-FR"/>
+        </w:rPr>
+      </w:pPr>
+    </w:p>
+    <w:p>
+      <w:pPr>
+        <w:pStyle w:val="Titre1"/>
+        <w:rPr>
+          <w:color w:val="0070C0"/>
+          <w:lang w:val="fr-FR"/>
+        </w:rPr>
+      </w:pPr>
+      <w:r>
+        <w:rPr>
+          <w:color w:val="0070C0"/>
+          <w:lang w:val="fr-FR"/>
+        </w:rPr>
+        <w:lastRenderedPageBreak/>
+        <w:t>Annexes</w:t>
+      </w:r>
+    </w:p>
+    <w:p>
+      <w:pPr>
+        <w:rPr>
+          <w:lang w:val="fr-FR"/>
+        </w:rPr>
+      </w:pPr>
     </w:p>
     <w:p>
       <w:pPr>
@@ -3400,9 +4655,263 @@
           <w:lang w:val="fr-FR"/>
         </w:rPr>
       </w:pPr>
+      <w:r>
+        <w:rPr>
+          <w:b/>
+          <w:sz w:val="26"/>
+          <w:szCs w:val="26"/>
+          <w:lang w:val="fr-FR"/>
+        </w:rPr>
+        <w:t>Analyse-1</w:t>
+      </w:r>
+    </w:p>
+    <w:p>
+      <w:pPr>
+        <w:rPr>
+          <w:b/>
+          <w:sz w:val="26"/>
+          <w:szCs w:val="26"/>
+          <w:lang w:val="fr-FR"/>
+        </w:rPr>
+      </w:pPr>
+      <w:r>
+        <w:rPr>
+          <w:b/>
+          <w:sz w:val="26"/>
+          <w:szCs w:val="26"/>
+          <w:lang w:val="fr-FR"/>
+        </w:rPr>
+        <w:drawing>
+          <wp:inline distT="0" distB="0" distL="0" distR="0" wp14:anchorId="6348AD32" wp14:editId="3D6E1672">
+            <wp:extent cx="5760085" cy="3000375"/>
+            <wp:effectExtent l="0" t="0" r="0" b="9525"/>
+            <wp:docPr id="6" name="Image 6" descr="Une image contenant texte&#10;&#10;Description générée automatiquement"/>
+            <wp:cNvGraphicFramePr>
+              <a:graphicFrameLocks xmlns:a="http://schemas.openxmlformats.org/drawingml/2006/main" noChangeAspect="1"/>
+            </wp:cNvGraphicFramePr>
+            <a:graphic xmlns:a="http://schemas.openxmlformats.org/drawingml/2006/main">
+              <a:graphicData uri="http://schemas.openxmlformats.org/drawingml/2006/picture">
+                <pic:pic xmlns:pic="http://schemas.openxmlformats.org/drawingml/2006/picture">
+                  <pic:nvPicPr>
+                    <pic:cNvPr id="6" name="Image 6" descr="Une image contenant texte&#10;&#10;Description générée automatiquement"/>
+                    <pic:cNvPicPr/>
+                  </pic:nvPicPr>
+                  <pic:blipFill>
+                    <a:blip r:embed="rId26"/>
+                    <a:stretch>
+                      <a:fillRect/>
+                    </a:stretch>
+                  </pic:blipFill>
+                  <pic:spPr>
+                    <a:xfrm>
+                      <a:off x="0" y="0"/>
+                      <a:ext cx="5760085" cy="3000375"/>
+                    </a:xfrm>
+                    <a:prstGeom prst="rect">
+                      <a:avLst/>
+                    </a:prstGeom>
+                  </pic:spPr>
+                </pic:pic>
+              </a:graphicData>
+            </a:graphic>
+          </wp:inline>
+        </w:drawing>
+      </w:r>
+    </w:p>
+    <w:p>
+      <w:pPr>
+        <w:rPr>
+          <w:b/>
+          <w:sz w:val="26"/>
+          <w:szCs w:val="26"/>
+          <w:lang w:val="fr-FR"/>
+        </w:rPr>
+      </w:pPr>
+    </w:p>
+    <w:p>
+      <w:pPr>
+        <w:rPr>
+          <w:b/>
+          <w:sz w:val="26"/>
+          <w:szCs w:val="26"/>
+          <w:lang w:val="fr-FR"/>
+        </w:rPr>
+      </w:pPr>
+    </w:p>
+    <w:p>
+      <w:pPr>
+        <w:rPr>
+          <w:b/>
+          <w:sz w:val="26"/>
+          <w:szCs w:val="26"/>
+          <w:lang w:val="fr-FR"/>
+        </w:rPr>
+      </w:pPr>
+    </w:p>
+    <w:p>
+      <w:pPr>
+        <w:rPr>
+          <w:b/>
+          <w:sz w:val="26"/>
+          <w:szCs w:val="26"/>
+          <w:lang w:val="fr-FR"/>
+        </w:rPr>
+      </w:pPr>
+    </w:p>
+    <w:p>
+      <w:pPr>
+        <w:rPr>
+          <w:b/>
+          <w:sz w:val="26"/>
+          <w:szCs w:val="26"/>
+          <w:lang w:val="fr-FR"/>
+        </w:rPr>
+      </w:pPr>
+    </w:p>
+    <w:p>
+      <w:pPr>
+        <w:rPr>
+          <w:b/>
+          <w:sz w:val="26"/>
+          <w:szCs w:val="26"/>
+          <w:lang w:val="fr-FR"/>
+        </w:rPr>
+      </w:pPr>
+    </w:p>
+    <w:p>
+      <w:pPr>
+        <w:rPr>
+          <w:b/>
+          <w:sz w:val="26"/>
+          <w:szCs w:val="26"/>
+          <w:lang w:val="fr-FR"/>
+        </w:rPr>
+      </w:pPr>
+    </w:p>
+    <w:p>
+      <w:pPr>
+        <w:rPr>
+          <w:b/>
+          <w:sz w:val="26"/>
+          <w:szCs w:val="26"/>
+          <w:lang w:val="fr-FR"/>
+        </w:rPr>
+      </w:pPr>
+    </w:p>
+    <w:p>
+      <w:pPr>
+        <w:rPr>
+          <w:b/>
+          <w:sz w:val="26"/>
+          <w:szCs w:val="26"/>
+          <w:lang w:val="fr-FR"/>
+        </w:rPr>
+      </w:pPr>
+    </w:p>
+    <w:p>
+      <w:pPr>
+        <w:rPr>
+          <w:b/>
+          <w:sz w:val="26"/>
+          <w:szCs w:val="26"/>
+          <w:lang w:val="fr-FR"/>
+        </w:rPr>
+      </w:pPr>
+    </w:p>
+    <w:p>
+      <w:pPr>
+        <w:rPr>
+          <w:b/>
+          <w:sz w:val="26"/>
+          <w:szCs w:val="26"/>
+          <w:lang w:val="fr-FR"/>
+        </w:rPr>
+      </w:pPr>
+    </w:p>
+    <w:p>
+      <w:pPr>
+        <w:rPr>
+          <w:b/>
+          <w:sz w:val="26"/>
+          <w:szCs w:val="26"/>
+          <w:lang w:val="fr-FR"/>
+        </w:rPr>
+      </w:pPr>
+      <w:r>
+        <w:rPr>
+          <w:b/>
+          <w:sz w:val="26"/>
+          <w:szCs w:val="26"/>
+          <w:lang w:val="fr-FR"/>
+        </w:rPr>
+        <w:lastRenderedPageBreak/>
+        <w:t>Analyse-</w:t>
+      </w:r>
+      <w:r>
+        <w:rPr>
+          <w:b/>
+          <w:sz w:val="26"/>
+          <w:szCs w:val="26"/>
+          <w:lang w:val="fr-FR"/>
+        </w:rPr>
+        <w:t>2</w:t>
+      </w:r>
+    </w:p>
+    <w:p>
+      <w:pPr>
+        <w:rPr>
+          <w:b/>
+          <w:sz w:val="26"/>
+          <w:szCs w:val="26"/>
+          <w:lang w:val="fr-FR"/>
+        </w:rPr>
+      </w:pPr>
+      <w:r>
+        <w:rPr>
+          <w:b/>
+          <w:sz w:val="26"/>
+          <w:szCs w:val="26"/>
+          <w:lang w:val="fr-FR"/>
+        </w:rPr>
+        <w:drawing>
+          <wp:inline distT="0" distB="0" distL="0" distR="0" wp14:anchorId="1244664E" wp14:editId="3BDD8AEE">
+            <wp:extent cx="4980106" cy="8479766"/>
+            <wp:effectExtent l="0" t="0" r="0" b="0"/>
+            <wp:docPr id="16" name="Image 16" descr="Une image contenant texte&#10;&#10;Description générée automatiquement"/>
+            <wp:cNvGraphicFramePr>
+              <a:graphicFrameLocks xmlns:a="http://schemas.openxmlformats.org/drawingml/2006/main" noChangeAspect="1"/>
+            </wp:cNvGraphicFramePr>
+            <a:graphic xmlns:a="http://schemas.openxmlformats.org/drawingml/2006/main">
+              <a:graphicData uri="http://schemas.openxmlformats.org/drawingml/2006/picture">
+                <pic:pic xmlns:pic="http://schemas.openxmlformats.org/drawingml/2006/picture">
+                  <pic:nvPicPr>
+                    <pic:cNvPr id="16" name="Image 16" descr="Une image contenant texte&#10;&#10;Description générée automatiquement"/>
+                    <pic:cNvPicPr/>
+                  </pic:nvPicPr>
+                  <pic:blipFill>
+                    <a:blip r:embed="rId27"/>
+                    <a:stretch>
+                      <a:fillRect/>
+                    </a:stretch>
+                  </pic:blipFill>
+                  <pic:spPr>
+                    <a:xfrm>
+                      <a:off x="0" y="0"/>
+                      <a:ext cx="4983278" cy="8485168"/>
+                    </a:xfrm>
+                    <a:prstGeom prst="rect">
+                      <a:avLst/>
+                    </a:prstGeom>
+                  </pic:spPr>
+                </pic:pic>
+              </a:graphicData>
+            </a:graphic>
+          </wp:inline>
+        </w:drawing>
+      </w:r>
     </w:p>
     <w:sectPr>
-      <w:footerReference w:type="default" r:id="rId18"/>
+      <w:footerReference w:type="default" r:id="rId28"/>
       <w:pgSz w:w="11907" w:h="16839" w:code="1"/>
       <w:pgMar w:top="1148" w:right="1418" w:bottom="1148" w:left="1418" w:header="709" w:footer="709" w:gutter="0"/>
       <w:cols w:space="720"/>
@@ -6588,6 +8097,7 @@
     <w:sig w:usb0="00000000" w:usb1="10000000" w:usb2="00000000" w:usb3="00000000" w:csb0="80000000" w:csb1="00000000"/>
   </w:font>
   <w:font w:name="Garamond">
+    <w:altName w:val="Garamond"/>
     <w:charset w:val="00"/>
     <w:family w:val="roman"/>
     <w:pitch w:val="variable"/>
@@ -6602,6 +8112,7 @@
     <w:sig w:usb0="E00002FF" w:usb1="6AC7FDFB" w:usb2="08000012" w:usb3="00000000" w:csb0="0002009F" w:csb1="00000000"/>
   </w:font>
   <w:font w:name="Century Gothic">
+    <w:altName w:val="Calibri"/>
     <w:charset w:val="00"/>
     <w:family w:val="swiss"/>
     <w:pitch w:val="variable"/>
@@ -6657,8 +8168,10 @@
   <w:rsids>
     <w:rsidRoot w:val="003A2D69"/>
     <w:rsid w:val="00187943"/>
+    <w:rsid w:val="00320849"/>
     <w:rsid w:val="003A2D69"/>
     <w:rsid w:val="00727364"/>
+    <w:rsid w:val="00892F04"/>
     <w:rsid w:val="00977753"/>
     <w:rsid w:val="00AA30D0"/>
     <w:rsid w:val="00AC7133"/>
@@ -7338,7 +8851,8 @@
   <PublishDate/>
   <Abstract/>
   <CompanyAddress>Doray Balassoupramanien
-Lahoucine Iberdi</CompanyAddress>
+Lahoucine Iberdi
+Hicham ECHARIF</CompanyAddress>
   <CompanyPhone/>
   <CompanyFax/>
   <CompanyEmail>Mail.        d.balassoupramanien</CompanyEmail>

</xml_diff>